<commit_message>
update Script and theme 1
</commit_message>
<xml_diff>
--- a/Script_Theme2_Final_v1.0.docx
+++ b/Script_Theme2_Final_v1.0.docx
@@ -7,15 +7,42 @@
         <w:jc w:val="center"/>
         <w:rPr>
           <w:b/>
-          <w:sz w:val="40"/>
-          <w:szCs w:val="40"/>
+          <w:color w:val="7030A0"/>
+          <w:sz w:val="44"/>
+          <w:szCs w:val="44"/>
         </w:rPr>
       </w:pPr>
       <w:r>
         <w:rPr>
           <w:b/>
-          <w:sz w:val="40"/>
-          <w:szCs w:val="40"/>
+          <w:color w:val="7030A0"/>
+          <w:sz w:val="44"/>
+          <w:szCs w:val="44"/>
+        </w:rPr>
+        <w:t>KỊCH BẢN DEMO</w:t>
+      </w:r>
+    </w:p>
+    <w:p>
+      <w:pPr>
+        <w:pStyle w:val="ListParagraph"/>
+        <w:numPr>
+          <w:ilvl w:val="0"/>
+          <w:numId w:val="12"/>
+        </w:numPr>
+        <w:ind w:left="426" w:hanging="436"/>
+        <w:rPr>
+          <w:b/>
+          <w:color w:val="C00000"/>
+          <w:sz w:val="36"/>
+          <w:szCs w:val="36"/>
+        </w:rPr>
+      </w:pPr>
+      <w:r>
+        <w:rPr>
+          <w:b/>
+          <w:color w:val="C00000"/>
+          <w:sz w:val="36"/>
+          <w:szCs w:val="36"/>
         </w:rPr>
         <w:t>KỊCH BẢN DEMO THEME 2</w:t>
       </w:r>
@@ -1480,16 +1507,1274 @@
         </w:rPr>
         <w:t xml:space="preserve"> </w:t>
       </w:r>
-      <w:bookmarkStart w:id="0" w:name="_GoBack"/>
-      <w:bookmarkEnd w:id="0"/>
-    </w:p>
-    <w:p>
-      <w:pPr>
-        <w:rPr>
-          <w:rFonts w:cstheme="minorHAnsi"/>
-          <w:sz w:val="26"/>
-        </w:rPr>
-      </w:pPr>
+    </w:p>
+    <w:p>
+      <w:pPr>
+        <w:pStyle w:val="ListParagraph"/>
+        <w:numPr>
+          <w:ilvl w:val="0"/>
+          <w:numId w:val="8"/>
+        </w:numPr>
+        <w:rPr>
+          <w:rFonts w:cstheme="minorHAnsi"/>
+          <w:sz w:val="26"/>
+        </w:rPr>
+      </w:pPr>
+      <w:r>
+        <w:rPr>
+          <w:rFonts w:cstheme="minorHAnsi"/>
+          <w:sz w:val="26"/>
+        </w:rPr>
+        <w:t xml:space="preserve">click </w:t>
+      </w:r>
+      <w:proofErr w:type="spellStart"/>
+      <w:r>
+        <w:rPr>
+          <w:rFonts w:cstheme="minorHAnsi"/>
+          <w:sz w:val="26"/>
+        </w:rPr>
+        <w:t>vào</w:t>
+      </w:r>
+      <w:proofErr w:type="spellEnd"/>
+      <w:r>
+        <w:rPr>
+          <w:rFonts w:cstheme="minorHAnsi"/>
+          <w:sz w:val="26"/>
+        </w:rPr>
+        <w:t xml:space="preserve"> filter </w:t>
+      </w:r>
+      <w:proofErr w:type="spellStart"/>
+      <w:r>
+        <w:rPr>
+          <w:rFonts w:cstheme="minorHAnsi"/>
+          <w:sz w:val="26"/>
+        </w:rPr>
+        <w:t>của</w:t>
+      </w:r>
+      <w:proofErr w:type="spellEnd"/>
+      <w:r>
+        <w:rPr>
+          <w:rFonts w:cstheme="minorHAnsi"/>
+          <w:sz w:val="26"/>
+        </w:rPr>
+        <w:t xml:space="preserve"> status, price, type </w:t>
+      </w:r>
+    </w:p>
+    <w:p>
+      <w:pPr>
+        <w:pStyle w:val="ListParagraph"/>
+        <w:numPr>
+          <w:ilvl w:val="0"/>
+          <w:numId w:val="8"/>
+        </w:numPr>
+        <w:rPr>
+          <w:rFonts w:cstheme="minorHAnsi"/>
+          <w:sz w:val="26"/>
+        </w:rPr>
+      </w:pPr>
+      <w:proofErr w:type="spellStart"/>
+      <w:r>
+        <w:rPr>
+          <w:rFonts w:cstheme="minorHAnsi"/>
+          <w:sz w:val="26"/>
+        </w:rPr>
+        <w:t>chọn</w:t>
+      </w:r>
+      <w:proofErr w:type="spellEnd"/>
+      <w:r>
+        <w:rPr>
+          <w:rFonts w:cstheme="minorHAnsi"/>
+          <w:sz w:val="26"/>
+        </w:rPr>
+        <w:t xml:space="preserve"> filter </w:t>
+      </w:r>
+      <w:proofErr w:type="spellStart"/>
+      <w:r>
+        <w:rPr>
+          <w:rFonts w:cstheme="minorHAnsi"/>
+          <w:sz w:val="26"/>
+        </w:rPr>
+        <w:t>của</w:t>
+      </w:r>
+      <w:proofErr w:type="spellEnd"/>
+      <w:r>
+        <w:rPr>
+          <w:rFonts w:cstheme="minorHAnsi"/>
+          <w:sz w:val="26"/>
+        </w:rPr>
+        <w:t xml:space="preserve"> type, </w:t>
+      </w:r>
+      <w:proofErr w:type="spellStart"/>
+      <w:r>
+        <w:rPr>
+          <w:rFonts w:cstheme="minorHAnsi"/>
+          <w:sz w:val="26"/>
+        </w:rPr>
+        <w:t>sau</w:t>
+      </w:r>
+      <w:proofErr w:type="spellEnd"/>
+      <w:r>
+        <w:rPr>
+          <w:rFonts w:cstheme="minorHAnsi"/>
+          <w:sz w:val="26"/>
+        </w:rPr>
+        <w:t xml:space="preserve"> </w:t>
+      </w:r>
+      <w:proofErr w:type="spellStart"/>
+      <w:r>
+        <w:rPr>
+          <w:rFonts w:cstheme="minorHAnsi"/>
+          <w:sz w:val="26"/>
+        </w:rPr>
+        <w:t>đó</w:t>
+      </w:r>
+      <w:proofErr w:type="spellEnd"/>
+      <w:r>
+        <w:rPr>
+          <w:rFonts w:cstheme="minorHAnsi"/>
+          <w:sz w:val="26"/>
+        </w:rPr>
+        <w:t xml:space="preserve"> click </w:t>
+      </w:r>
+      <w:proofErr w:type="spellStart"/>
+      <w:r>
+        <w:rPr>
+          <w:rFonts w:cstheme="minorHAnsi"/>
+          <w:sz w:val="26"/>
+        </w:rPr>
+        <w:t>vào</w:t>
+      </w:r>
+      <w:proofErr w:type="spellEnd"/>
+      <w:r>
+        <w:rPr>
+          <w:rFonts w:cstheme="minorHAnsi"/>
+          <w:sz w:val="26"/>
+        </w:rPr>
+        <w:t xml:space="preserve"> Many people</w:t>
+      </w:r>
+    </w:p>
+    <w:p>
+      <w:pPr>
+        <w:pStyle w:val="ListParagraph"/>
+        <w:numPr>
+          <w:ilvl w:val="0"/>
+          <w:numId w:val="8"/>
+        </w:numPr>
+        <w:rPr>
+          <w:rFonts w:cstheme="minorHAnsi"/>
+          <w:sz w:val="26"/>
+        </w:rPr>
+      </w:pPr>
+      <w:proofErr w:type="spellStart"/>
+      <w:r>
+        <w:rPr>
+          <w:rFonts w:cstheme="minorHAnsi"/>
+          <w:sz w:val="26"/>
+        </w:rPr>
+        <w:t>xem</w:t>
+      </w:r>
+      <w:proofErr w:type="spellEnd"/>
+      <w:r>
+        <w:rPr>
+          <w:rFonts w:cstheme="minorHAnsi"/>
+          <w:sz w:val="26"/>
+        </w:rPr>
+        <w:t xml:space="preserve"> detail </w:t>
+      </w:r>
+      <w:proofErr w:type="spellStart"/>
+      <w:r>
+        <w:rPr>
+          <w:rFonts w:cstheme="minorHAnsi"/>
+          <w:sz w:val="26"/>
+        </w:rPr>
+        <w:t>của</w:t>
+      </w:r>
+      <w:proofErr w:type="spellEnd"/>
+      <w:r>
+        <w:rPr>
+          <w:rFonts w:cstheme="minorHAnsi"/>
+          <w:sz w:val="26"/>
+        </w:rPr>
+        <w:t xml:space="preserve"> table </w:t>
+      </w:r>
+      <w:proofErr w:type="spellStart"/>
+      <w:r>
+        <w:rPr>
+          <w:rFonts w:cstheme="minorHAnsi"/>
+          <w:sz w:val="26"/>
+        </w:rPr>
+        <w:t>cuối</w:t>
+      </w:r>
+      <w:proofErr w:type="spellEnd"/>
+      <w:r>
+        <w:rPr>
+          <w:rFonts w:cstheme="minorHAnsi"/>
+          <w:sz w:val="26"/>
+        </w:rPr>
+        <w:t xml:space="preserve"> </w:t>
+      </w:r>
+      <w:proofErr w:type="spellStart"/>
+      <w:r>
+        <w:rPr>
+          <w:rFonts w:cstheme="minorHAnsi"/>
+          <w:sz w:val="26"/>
+        </w:rPr>
+        <w:t>cùng</w:t>
+      </w:r>
+      <w:proofErr w:type="spellEnd"/>
+    </w:p>
+    <w:p>
+      <w:pPr>
+        <w:pStyle w:val="ListParagraph"/>
+        <w:numPr>
+          <w:ilvl w:val="0"/>
+          <w:numId w:val="8"/>
+        </w:numPr>
+        <w:rPr>
+          <w:rFonts w:cstheme="minorHAnsi"/>
+          <w:sz w:val="26"/>
+        </w:rPr>
+      </w:pPr>
+      <w:proofErr w:type="spellStart"/>
+      <w:r>
+        <w:rPr>
+          <w:rFonts w:cstheme="minorHAnsi"/>
+          <w:sz w:val="26"/>
+        </w:rPr>
+        <w:t>nhấn</w:t>
+      </w:r>
+      <w:proofErr w:type="spellEnd"/>
+      <w:r>
+        <w:rPr>
+          <w:rFonts w:cstheme="minorHAnsi"/>
+          <w:sz w:val="26"/>
+        </w:rPr>
+        <w:t xml:space="preserve"> edit</w:t>
+      </w:r>
+    </w:p>
+    <w:p>
+      <w:pPr>
+        <w:pStyle w:val="ListParagraph"/>
+        <w:numPr>
+          <w:ilvl w:val="0"/>
+          <w:numId w:val="8"/>
+        </w:numPr>
+        <w:rPr>
+          <w:rFonts w:cstheme="minorHAnsi"/>
+          <w:sz w:val="26"/>
+        </w:rPr>
+      </w:pPr>
+      <w:proofErr w:type="spellStart"/>
+      <w:r>
+        <w:rPr>
+          <w:rFonts w:cstheme="minorHAnsi"/>
+          <w:sz w:val="26"/>
+        </w:rPr>
+        <w:t>chọn</w:t>
+      </w:r>
+      <w:proofErr w:type="spellEnd"/>
+      <w:r>
+        <w:rPr>
+          <w:rFonts w:cstheme="minorHAnsi"/>
+          <w:sz w:val="26"/>
+        </w:rPr>
+        <w:t xml:space="preserve"> </w:t>
+      </w:r>
+      <w:proofErr w:type="spellStart"/>
+      <w:r>
+        <w:rPr>
+          <w:rFonts w:cstheme="minorHAnsi"/>
+          <w:sz w:val="26"/>
+        </w:rPr>
+        <w:t>vào</w:t>
+      </w:r>
+      <w:proofErr w:type="spellEnd"/>
+      <w:r>
+        <w:rPr>
+          <w:rFonts w:cstheme="minorHAnsi"/>
+          <w:sz w:val="26"/>
+        </w:rPr>
+        <w:t xml:space="preserve"> </w:t>
+      </w:r>
+      <w:proofErr w:type="spellStart"/>
+      <w:r>
+        <w:rPr>
+          <w:rFonts w:cstheme="minorHAnsi"/>
+          <w:sz w:val="26"/>
+        </w:rPr>
+        <w:t>biểu</w:t>
+      </w:r>
+      <w:proofErr w:type="spellEnd"/>
+      <w:r>
+        <w:rPr>
+          <w:rFonts w:cstheme="minorHAnsi"/>
+          <w:sz w:val="26"/>
+        </w:rPr>
+        <w:t xml:space="preserve"> </w:t>
+      </w:r>
+      <w:proofErr w:type="spellStart"/>
+      <w:r>
+        <w:rPr>
+          <w:rFonts w:cstheme="minorHAnsi"/>
+          <w:sz w:val="26"/>
+        </w:rPr>
+        <w:t>tượng</w:t>
+      </w:r>
+      <w:proofErr w:type="spellEnd"/>
+      <w:r>
+        <w:rPr>
+          <w:rFonts w:cstheme="minorHAnsi"/>
+          <w:sz w:val="26"/>
+        </w:rPr>
+        <w:t xml:space="preserve"> </w:t>
+      </w:r>
+      <w:proofErr w:type="spellStart"/>
+      <w:r>
+        <w:rPr>
+          <w:rFonts w:cstheme="minorHAnsi"/>
+          <w:sz w:val="26"/>
+        </w:rPr>
+        <w:t>thêm</w:t>
+      </w:r>
+      <w:proofErr w:type="spellEnd"/>
+      <w:r>
+        <w:rPr>
+          <w:rFonts w:cstheme="minorHAnsi"/>
+          <w:sz w:val="26"/>
+        </w:rPr>
+        <w:t xml:space="preserve"> </w:t>
+      </w:r>
+      <w:proofErr w:type="spellStart"/>
+      <w:r>
+        <w:rPr>
+          <w:rFonts w:cstheme="minorHAnsi"/>
+          <w:sz w:val="26"/>
+        </w:rPr>
+        <w:t>ảnh</w:t>
+      </w:r>
+      <w:proofErr w:type="spellEnd"/>
+      <w:r>
+        <w:rPr>
+          <w:rFonts w:cstheme="minorHAnsi"/>
+          <w:sz w:val="26"/>
+        </w:rPr>
+        <w:t xml:space="preserve"> </w:t>
+      </w:r>
+      <w:proofErr w:type="spellStart"/>
+      <w:r>
+        <w:rPr>
+          <w:rFonts w:cstheme="minorHAnsi"/>
+          <w:sz w:val="26"/>
+        </w:rPr>
+        <w:t>thứ</w:t>
+      </w:r>
+      <w:proofErr w:type="spellEnd"/>
+      <w:r>
+        <w:rPr>
+          <w:rFonts w:cstheme="minorHAnsi"/>
+          <w:sz w:val="26"/>
+        </w:rPr>
+        <w:t xml:space="preserve"> 2</w:t>
+      </w:r>
+    </w:p>
+    <w:p>
+      <w:pPr>
+        <w:pStyle w:val="ListParagraph"/>
+        <w:numPr>
+          <w:ilvl w:val="0"/>
+          <w:numId w:val="8"/>
+        </w:numPr>
+        <w:rPr>
+          <w:rFonts w:cstheme="minorHAnsi"/>
+          <w:sz w:val="26"/>
+        </w:rPr>
+      </w:pPr>
+      <w:proofErr w:type="spellStart"/>
+      <w:r>
+        <w:rPr>
+          <w:rFonts w:cstheme="minorHAnsi"/>
+          <w:sz w:val="26"/>
+        </w:rPr>
+        <w:t>chọn</w:t>
+      </w:r>
+      <w:proofErr w:type="spellEnd"/>
+      <w:r>
+        <w:rPr>
+          <w:rFonts w:cstheme="minorHAnsi"/>
+          <w:sz w:val="26"/>
+        </w:rPr>
+        <w:t xml:space="preserve"> </w:t>
+      </w:r>
+      <w:proofErr w:type="spellStart"/>
+      <w:r>
+        <w:rPr>
+          <w:rFonts w:cstheme="minorHAnsi"/>
+          <w:sz w:val="26"/>
+        </w:rPr>
+        <w:t>ảnh</w:t>
+      </w:r>
+      <w:proofErr w:type="spellEnd"/>
+      <w:r>
+        <w:rPr>
+          <w:rFonts w:cstheme="minorHAnsi"/>
+          <w:sz w:val="26"/>
+        </w:rPr>
+        <w:t xml:space="preserve"> 7.png</w:t>
+      </w:r>
+    </w:p>
+    <w:p>
+      <w:pPr>
+        <w:pStyle w:val="ListParagraph"/>
+        <w:numPr>
+          <w:ilvl w:val="0"/>
+          <w:numId w:val="8"/>
+        </w:numPr>
+        <w:rPr>
+          <w:rFonts w:cstheme="minorHAnsi"/>
+          <w:sz w:val="26"/>
+        </w:rPr>
+      </w:pPr>
+      <w:proofErr w:type="spellStart"/>
+      <w:r>
+        <w:rPr>
+          <w:rFonts w:cstheme="minorHAnsi"/>
+          <w:sz w:val="26"/>
+        </w:rPr>
+        <w:t>ấn</w:t>
+      </w:r>
+      <w:proofErr w:type="spellEnd"/>
+      <w:r>
+        <w:rPr>
+          <w:rFonts w:cstheme="minorHAnsi"/>
+          <w:sz w:val="26"/>
+        </w:rPr>
+        <w:t xml:space="preserve"> Save, </w:t>
+      </w:r>
+      <w:proofErr w:type="spellStart"/>
+      <w:r>
+        <w:rPr>
+          <w:rFonts w:cstheme="minorHAnsi"/>
+          <w:sz w:val="26"/>
+        </w:rPr>
+        <w:t>sau</w:t>
+      </w:r>
+      <w:proofErr w:type="spellEnd"/>
+      <w:r>
+        <w:rPr>
+          <w:rFonts w:cstheme="minorHAnsi"/>
+          <w:sz w:val="26"/>
+        </w:rPr>
+        <w:t xml:space="preserve"> </w:t>
+      </w:r>
+      <w:proofErr w:type="spellStart"/>
+      <w:r>
+        <w:rPr>
+          <w:rFonts w:cstheme="minorHAnsi"/>
+          <w:sz w:val="26"/>
+        </w:rPr>
+        <w:t>đó</w:t>
+      </w:r>
+      <w:proofErr w:type="spellEnd"/>
+      <w:r>
+        <w:rPr>
+          <w:rFonts w:cstheme="minorHAnsi"/>
+          <w:sz w:val="26"/>
+        </w:rPr>
+        <w:t xml:space="preserve"> back </w:t>
+      </w:r>
+      <w:proofErr w:type="spellStart"/>
+      <w:r>
+        <w:rPr>
+          <w:rFonts w:cstheme="minorHAnsi"/>
+          <w:sz w:val="26"/>
+        </w:rPr>
+        <w:t>về</w:t>
+      </w:r>
+      <w:proofErr w:type="spellEnd"/>
+    </w:p>
+    <w:p>
+      <w:pPr>
+        <w:pStyle w:val="ListParagraph"/>
+        <w:numPr>
+          <w:ilvl w:val="0"/>
+          <w:numId w:val="8"/>
+        </w:numPr>
+        <w:rPr>
+          <w:rFonts w:cstheme="minorHAnsi"/>
+          <w:sz w:val="26"/>
+        </w:rPr>
+      </w:pPr>
+      <w:proofErr w:type="spellStart"/>
+      <w:r>
+        <w:rPr>
+          <w:rFonts w:cstheme="minorHAnsi"/>
+          <w:sz w:val="26"/>
+        </w:rPr>
+        <w:t>chọn</w:t>
+      </w:r>
+      <w:proofErr w:type="spellEnd"/>
+      <w:r>
+        <w:rPr>
+          <w:rFonts w:cstheme="minorHAnsi"/>
+          <w:sz w:val="26"/>
+        </w:rPr>
+        <w:t xml:space="preserve"> </w:t>
+      </w:r>
+      <w:proofErr w:type="spellStart"/>
+      <w:r>
+        <w:rPr>
+          <w:rFonts w:cstheme="minorHAnsi"/>
+          <w:sz w:val="26"/>
+        </w:rPr>
+        <w:t>thêm</w:t>
+      </w:r>
+      <w:proofErr w:type="spellEnd"/>
+      <w:r>
+        <w:rPr>
+          <w:rFonts w:cstheme="minorHAnsi"/>
+          <w:sz w:val="26"/>
+        </w:rPr>
+        <w:t xml:space="preserve"> food </w:t>
+      </w:r>
+      <w:proofErr w:type="spellStart"/>
+      <w:r>
+        <w:rPr>
+          <w:rFonts w:cstheme="minorHAnsi"/>
+          <w:sz w:val="26"/>
+        </w:rPr>
+        <w:t>bên</w:t>
+      </w:r>
+      <w:proofErr w:type="spellEnd"/>
+      <w:r>
+        <w:rPr>
+          <w:rFonts w:cstheme="minorHAnsi"/>
+          <w:sz w:val="26"/>
+        </w:rPr>
+        <w:t xml:space="preserve"> </w:t>
+      </w:r>
+      <w:proofErr w:type="spellStart"/>
+      <w:r>
+        <w:rPr>
+          <w:rFonts w:cstheme="minorHAnsi"/>
+          <w:sz w:val="26"/>
+        </w:rPr>
+        <w:t>phải</w:t>
+      </w:r>
+      <w:proofErr w:type="spellEnd"/>
+      <w:r>
+        <w:rPr>
+          <w:rFonts w:cstheme="minorHAnsi"/>
+          <w:sz w:val="26"/>
+        </w:rPr>
+        <w:t xml:space="preserve"> </w:t>
+      </w:r>
+      <w:proofErr w:type="spellStart"/>
+      <w:r>
+        <w:rPr>
+          <w:rFonts w:cstheme="minorHAnsi"/>
+          <w:sz w:val="26"/>
+        </w:rPr>
+        <w:t>màn</w:t>
+      </w:r>
+      <w:proofErr w:type="spellEnd"/>
+      <w:r>
+        <w:rPr>
+          <w:rFonts w:cstheme="minorHAnsi"/>
+          <w:sz w:val="26"/>
+        </w:rPr>
+        <w:t xml:space="preserve"> </w:t>
+      </w:r>
+      <w:proofErr w:type="spellStart"/>
+      <w:r>
+        <w:rPr>
+          <w:rFonts w:cstheme="minorHAnsi"/>
+          <w:sz w:val="26"/>
+        </w:rPr>
+        <w:t>hình</w:t>
+      </w:r>
+      <w:proofErr w:type="spellEnd"/>
+    </w:p>
+    <w:p>
+      <w:pPr>
+        <w:pStyle w:val="ListParagraph"/>
+        <w:numPr>
+          <w:ilvl w:val="0"/>
+          <w:numId w:val="8"/>
+        </w:numPr>
+        <w:rPr>
+          <w:rFonts w:cstheme="minorHAnsi"/>
+          <w:sz w:val="26"/>
+        </w:rPr>
+      </w:pPr>
+      <w:proofErr w:type="spellStart"/>
+      <w:r>
+        <w:rPr>
+          <w:rFonts w:cstheme="minorHAnsi"/>
+          <w:sz w:val="26"/>
+        </w:rPr>
+        <w:t>nhấn</w:t>
+      </w:r>
+      <w:proofErr w:type="spellEnd"/>
+      <w:r>
+        <w:rPr>
+          <w:rFonts w:cstheme="minorHAnsi"/>
+          <w:sz w:val="26"/>
+        </w:rPr>
+        <w:t xml:space="preserve"> </w:t>
+      </w:r>
+      <w:proofErr w:type="spellStart"/>
+      <w:r>
+        <w:rPr>
+          <w:rFonts w:cstheme="minorHAnsi"/>
+          <w:sz w:val="26"/>
+        </w:rPr>
+        <w:t>vào</w:t>
+      </w:r>
+      <w:proofErr w:type="spellEnd"/>
+      <w:r>
+        <w:rPr>
+          <w:rFonts w:cstheme="minorHAnsi"/>
+          <w:sz w:val="26"/>
+        </w:rPr>
+        <w:t xml:space="preserve"> </w:t>
+      </w:r>
+      <w:proofErr w:type="spellStart"/>
+      <w:r>
+        <w:rPr>
+          <w:rFonts w:cstheme="minorHAnsi"/>
+          <w:sz w:val="26"/>
+        </w:rPr>
+        <w:t>khung</w:t>
+      </w:r>
+      <w:proofErr w:type="spellEnd"/>
+      <w:r>
+        <w:rPr>
+          <w:rFonts w:cstheme="minorHAnsi"/>
+          <w:sz w:val="26"/>
+        </w:rPr>
+        <w:t xml:space="preserve"> name </w:t>
+      </w:r>
+      <w:proofErr w:type="spellStart"/>
+      <w:r>
+        <w:rPr>
+          <w:rFonts w:cstheme="minorHAnsi"/>
+          <w:sz w:val="26"/>
+        </w:rPr>
+        <w:t>tabel</w:t>
+      </w:r>
+      <w:proofErr w:type="spellEnd"/>
+      <w:r>
+        <w:rPr>
+          <w:rFonts w:cstheme="minorHAnsi"/>
+          <w:sz w:val="26"/>
+        </w:rPr>
+        <w:t xml:space="preserve"> </w:t>
+      </w:r>
+      <w:proofErr w:type="spellStart"/>
+      <w:r>
+        <w:rPr>
+          <w:rFonts w:cstheme="minorHAnsi"/>
+          <w:sz w:val="26"/>
+        </w:rPr>
+        <w:t>đầu</w:t>
+      </w:r>
+      <w:proofErr w:type="spellEnd"/>
+      <w:r>
+        <w:rPr>
+          <w:rFonts w:cstheme="minorHAnsi"/>
+          <w:sz w:val="26"/>
+        </w:rPr>
+        <w:t xml:space="preserve"> </w:t>
+      </w:r>
+      <w:proofErr w:type="spellStart"/>
+      <w:r>
+        <w:rPr>
+          <w:rFonts w:cstheme="minorHAnsi"/>
+          <w:sz w:val="26"/>
+        </w:rPr>
+        <w:t>tiên</w:t>
+      </w:r>
+      <w:proofErr w:type="spellEnd"/>
+      <w:r>
+        <w:rPr>
+          <w:rFonts w:cstheme="minorHAnsi"/>
+          <w:sz w:val="26"/>
+        </w:rPr>
+        <w:t xml:space="preserve">, </w:t>
+      </w:r>
+      <w:proofErr w:type="spellStart"/>
+      <w:r>
+        <w:rPr>
+          <w:rFonts w:cstheme="minorHAnsi"/>
+          <w:sz w:val="26"/>
+        </w:rPr>
+        <w:t>sau</w:t>
+      </w:r>
+      <w:proofErr w:type="spellEnd"/>
+      <w:r>
+        <w:rPr>
+          <w:rFonts w:cstheme="minorHAnsi"/>
+          <w:sz w:val="26"/>
+        </w:rPr>
+        <w:t xml:space="preserve"> </w:t>
+      </w:r>
+      <w:proofErr w:type="spellStart"/>
+      <w:r>
+        <w:rPr>
+          <w:rFonts w:cstheme="minorHAnsi"/>
+          <w:sz w:val="26"/>
+        </w:rPr>
+        <w:t>đó</w:t>
+      </w:r>
+      <w:proofErr w:type="spellEnd"/>
+      <w:r>
+        <w:rPr>
+          <w:rFonts w:cstheme="minorHAnsi"/>
+          <w:sz w:val="26"/>
+        </w:rPr>
+        <w:t xml:space="preserve"> </w:t>
+      </w:r>
+      <w:proofErr w:type="spellStart"/>
+      <w:r>
+        <w:rPr>
+          <w:rFonts w:cstheme="minorHAnsi"/>
+          <w:sz w:val="26"/>
+        </w:rPr>
+        <w:t>nhấn</w:t>
+      </w:r>
+      <w:proofErr w:type="spellEnd"/>
+      <w:r>
+        <w:rPr>
+          <w:rFonts w:cstheme="minorHAnsi"/>
+          <w:sz w:val="26"/>
+        </w:rPr>
+        <w:t xml:space="preserve"> </w:t>
+      </w:r>
+      <w:proofErr w:type="spellStart"/>
+      <w:r>
+        <w:rPr>
+          <w:rFonts w:cstheme="minorHAnsi"/>
+          <w:sz w:val="26"/>
+        </w:rPr>
+        <w:t>vào</w:t>
+      </w:r>
+      <w:proofErr w:type="spellEnd"/>
+      <w:r>
+        <w:rPr>
+          <w:rFonts w:cstheme="minorHAnsi"/>
+          <w:sz w:val="26"/>
+        </w:rPr>
+        <w:t xml:space="preserve"> </w:t>
+      </w:r>
+      <w:proofErr w:type="spellStart"/>
+      <w:r>
+        <w:rPr>
+          <w:rFonts w:cstheme="minorHAnsi"/>
+          <w:sz w:val="26"/>
+        </w:rPr>
+        <w:t>nút</w:t>
+      </w:r>
+      <w:proofErr w:type="spellEnd"/>
+      <w:r>
+        <w:rPr>
+          <w:rFonts w:cstheme="minorHAnsi"/>
+          <w:sz w:val="26"/>
+        </w:rPr>
+        <w:t xml:space="preserve"> </w:t>
+      </w:r>
+      <w:proofErr w:type="spellStart"/>
+      <w:r>
+        <w:rPr>
+          <w:rFonts w:cstheme="minorHAnsi"/>
+          <w:sz w:val="26"/>
+        </w:rPr>
+        <w:t>thêm</w:t>
+      </w:r>
+      <w:proofErr w:type="spellEnd"/>
+      <w:r>
+        <w:rPr>
+          <w:rFonts w:cstheme="minorHAnsi"/>
+          <w:sz w:val="26"/>
+        </w:rPr>
+        <w:t xml:space="preserve"> </w:t>
+      </w:r>
+      <w:proofErr w:type="spellStart"/>
+      <w:r>
+        <w:rPr>
+          <w:rFonts w:cstheme="minorHAnsi"/>
+          <w:sz w:val="26"/>
+        </w:rPr>
+        <w:t>ảnh</w:t>
+      </w:r>
+      <w:proofErr w:type="spellEnd"/>
+      <w:r>
+        <w:rPr>
+          <w:rFonts w:cstheme="minorHAnsi"/>
+          <w:sz w:val="26"/>
+        </w:rPr>
+        <w:t xml:space="preserve"> </w:t>
+      </w:r>
+      <w:proofErr w:type="spellStart"/>
+      <w:r>
+        <w:rPr>
+          <w:rFonts w:cstheme="minorHAnsi"/>
+          <w:sz w:val="26"/>
+        </w:rPr>
+        <w:t>đàu</w:t>
+      </w:r>
+      <w:proofErr w:type="spellEnd"/>
+      <w:r>
+        <w:rPr>
+          <w:rFonts w:cstheme="minorHAnsi"/>
+          <w:sz w:val="26"/>
+        </w:rPr>
+        <w:t xml:space="preserve"> </w:t>
+      </w:r>
+      <w:proofErr w:type="spellStart"/>
+      <w:r>
+        <w:rPr>
+          <w:rFonts w:cstheme="minorHAnsi"/>
+          <w:sz w:val="26"/>
+        </w:rPr>
+        <w:t>tiên</w:t>
+      </w:r>
+      <w:proofErr w:type="spellEnd"/>
+    </w:p>
+    <w:p>
+      <w:pPr>
+        <w:pStyle w:val="ListParagraph"/>
+        <w:numPr>
+          <w:ilvl w:val="0"/>
+          <w:numId w:val="8"/>
+        </w:numPr>
+        <w:rPr>
+          <w:rFonts w:cstheme="minorHAnsi"/>
+          <w:sz w:val="26"/>
+        </w:rPr>
+      </w:pPr>
+      <w:r>
+        <w:rPr>
+          <w:rFonts w:cstheme="minorHAnsi"/>
+          <w:sz w:val="26"/>
+        </w:rPr>
+        <w:t xml:space="preserve">click </w:t>
+      </w:r>
+      <w:proofErr w:type="spellStart"/>
+      <w:r>
+        <w:rPr>
+          <w:rFonts w:cstheme="minorHAnsi"/>
+          <w:sz w:val="26"/>
+        </w:rPr>
+        <w:t>chuột</w:t>
+      </w:r>
+      <w:proofErr w:type="spellEnd"/>
+      <w:r>
+        <w:rPr>
+          <w:rFonts w:cstheme="minorHAnsi"/>
+          <w:sz w:val="26"/>
+        </w:rPr>
+        <w:t xml:space="preserve"> </w:t>
+      </w:r>
+      <w:proofErr w:type="spellStart"/>
+      <w:r>
+        <w:rPr>
+          <w:rFonts w:cstheme="minorHAnsi"/>
+          <w:sz w:val="26"/>
+        </w:rPr>
+        <w:t>vào</w:t>
+      </w:r>
+      <w:proofErr w:type="spellEnd"/>
+      <w:r>
+        <w:rPr>
+          <w:rFonts w:cstheme="minorHAnsi"/>
+          <w:sz w:val="26"/>
+        </w:rPr>
+        <w:t xml:space="preserve"> </w:t>
+      </w:r>
+      <w:proofErr w:type="spellStart"/>
+      <w:r>
+        <w:rPr>
+          <w:rFonts w:cstheme="minorHAnsi"/>
+          <w:sz w:val="26"/>
+        </w:rPr>
+        <w:t>biểu</w:t>
+      </w:r>
+      <w:proofErr w:type="spellEnd"/>
+      <w:r>
+        <w:rPr>
+          <w:rFonts w:cstheme="minorHAnsi"/>
+          <w:sz w:val="26"/>
+        </w:rPr>
+        <w:t xml:space="preserve"> </w:t>
+      </w:r>
+      <w:proofErr w:type="spellStart"/>
+      <w:r>
+        <w:rPr>
+          <w:rFonts w:cstheme="minorHAnsi"/>
+          <w:sz w:val="26"/>
+        </w:rPr>
+        <w:t>tượng</w:t>
+      </w:r>
+      <w:proofErr w:type="spellEnd"/>
+      <w:r>
+        <w:rPr>
+          <w:rFonts w:cstheme="minorHAnsi"/>
+          <w:sz w:val="26"/>
+        </w:rPr>
+        <w:t xml:space="preserve"> </w:t>
+      </w:r>
+      <w:proofErr w:type="spellStart"/>
+      <w:r>
+        <w:rPr>
+          <w:rFonts w:cstheme="minorHAnsi"/>
+          <w:sz w:val="26"/>
+        </w:rPr>
+        <w:t>thêm</w:t>
+      </w:r>
+      <w:proofErr w:type="spellEnd"/>
+      <w:r>
+        <w:rPr>
+          <w:rFonts w:cstheme="minorHAnsi"/>
+          <w:sz w:val="26"/>
+        </w:rPr>
+        <w:t xml:space="preserve"> </w:t>
+      </w:r>
+      <w:proofErr w:type="spellStart"/>
+      <w:r>
+        <w:rPr>
+          <w:rFonts w:cstheme="minorHAnsi"/>
+          <w:sz w:val="26"/>
+        </w:rPr>
+        <w:t>hình,chọn</w:t>
+      </w:r>
+      <w:proofErr w:type="spellEnd"/>
+      <w:r>
+        <w:rPr>
+          <w:rFonts w:cstheme="minorHAnsi"/>
+          <w:sz w:val="26"/>
+        </w:rPr>
+        <w:t xml:space="preserve"> 3 </w:t>
+      </w:r>
+      <w:proofErr w:type="spellStart"/>
+      <w:r>
+        <w:rPr>
+          <w:rFonts w:cstheme="minorHAnsi"/>
+          <w:sz w:val="26"/>
+        </w:rPr>
+        <w:t>hình</w:t>
+      </w:r>
+      <w:proofErr w:type="spellEnd"/>
+      <w:r>
+        <w:rPr>
+          <w:rFonts w:cstheme="minorHAnsi"/>
+          <w:sz w:val="26"/>
+        </w:rPr>
+        <w:t xml:space="preserve"> </w:t>
+      </w:r>
+      <w:proofErr w:type="spellStart"/>
+      <w:r>
+        <w:rPr>
+          <w:rFonts w:cstheme="minorHAnsi"/>
+          <w:sz w:val="26"/>
+        </w:rPr>
+        <w:t>ảnh</w:t>
+      </w:r>
+      <w:proofErr w:type="spellEnd"/>
+      <w:r>
+        <w:rPr>
+          <w:rFonts w:cstheme="minorHAnsi"/>
+          <w:sz w:val="26"/>
+        </w:rPr>
+        <w:t xml:space="preserve"> </w:t>
+      </w:r>
+      <w:proofErr w:type="spellStart"/>
+      <w:r>
+        <w:rPr>
+          <w:rFonts w:cstheme="minorHAnsi"/>
+          <w:sz w:val="26"/>
+        </w:rPr>
+        <w:t>để</w:t>
+      </w:r>
+      <w:proofErr w:type="spellEnd"/>
+      <w:r>
+        <w:rPr>
+          <w:rFonts w:cstheme="minorHAnsi"/>
+          <w:sz w:val="26"/>
+        </w:rPr>
+        <w:t xml:space="preserve"> </w:t>
+      </w:r>
+      <w:proofErr w:type="spellStart"/>
+      <w:r>
+        <w:rPr>
+          <w:rFonts w:cstheme="minorHAnsi"/>
+          <w:sz w:val="26"/>
+        </w:rPr>
+        <w:t>chọn</w:t>
+      </w:r>
+      <w:proofErr w:type="spellEnd"/>
+      <w:r>
+        <w:rPr>
+          <w:rFonts w:cstheme="minorHAnsi"/>
+          <w:sz w:val="26"/>
+        </w:rPr>
+        <w:t xml:space="preserve"> </w:t>
+      </w:r>
+      <w:proofErr w:type="spellStart"/>
+      <w:r>
+        <w:rPr>
+          <w:rFonts w:cstheme="minorHAnsi"/>
+          <w:sz w:val="26"/>
+        </w:rPr>
+        <w:t>tất</w:t>
+      </w:r>
+      <w:proofErr w:type="spellEnd"/>
+      <w:r>
+        <w:rPr>
+          <w:rFonts w:cstheme="minorHAnsi"/>
+          <w:sz w:val="26"/>
+        </w:rPr>
+        <w:t xml:space="preserve"> </w:t>
+      </w:r>
+      <w:proofErr w:type="spellStart"/>
+      <w:r>
+        <w:rPr>
+          <w:rFonts w:cstheme="minorHAnsi"/>
+          <w:sz w:val="26"/>
+        </w:rPr>
+        <w:t>cả</w:t>
+      </w:r>
+      <w:proofErr w:type="spellEnd"/>
+    </w:p>
+    <w:p>
+      <w:pPr>
+        <w:pStyle w:val="ListParagraph"/>
+        <w:numPr>
+          <w:ilvl w:val="0"/>
+          <w:numId w:val="8"/>
+        </w:numPr>
+        <w:rPr>
+          <w:rFonts w:cstheme="minorHAnsi"/>
+          <w:sz w:val="26"/>
+        </w:rPr>
+      </w:pPr>
+      <w:proofErr w:type="spellStart"/>
+      <w:r>
+        <w:rPr>
+          <w:rFonts w:cstheme="minorHAnsi"/>
+          <w:sz w:val="26"/>
+        </w:rPr>
+        <w:t>nhấn</w:t>
+      </w:r>
+      <w:proofErr w:type="spellEnd"/>
+      <w:r>
+        <w:rPr>
+          <w:rFonts w:cstheme="minorHAnsi"/>
+          <w:sz w:val="26"/>
+        </w:rPr>
+        <w:t xml:space="preserve"> open, </w:t>
+      </w:r>
+      <w:proofErr w:type="spellStart"/>
+      <w:r>
+        <w:rPr>
+          <w:rFonts w:cstheme="minorHAnsi"/>
+          <w:sz w:val="26"/>
+        </w:rPr>
+        <w:t>sau</w:t>
+      </w:r>
+      <w:proofErr w:type="spellEnd"/>
+      <w:r>
+        <w:rPr>
+          <w:rFonts w:cstheme="minorHAnsi"/>
+          <w:sz w:val="26"/>
+        </w:rPr>
+        <w:t xml:space="preserve"> </w:t>
+      </w:r>
+      <w:proofErr w:type="spellStart"/>
+      <w:r>
+        <w:rPr>
+          <w:rFonts w:cstheme="minorHAnsi"/>
+          <w:sz w:val="26"/>
+        </w:rPr>
+        <w:t>đó</w:t>
+      </w:r>
+      <w:proofErr w:type="spellEnd"/>
+      <w:r>
+        <w:rPr>
+          <w:rFonts w:cstheme="minorHAnsi"/>
+          <w:sz w:val="26"/>
+        </w:rPr>
+        <w:t xml:space="preserve"> </w:t>
+      </w:r>
+      <w:proofErr w:type="spellStart"/>
+      <w:r>
+        <w:rPr>
+          <w:rFonts w:cstheme="minorHAnsi"/>
+          <w:sz w:val="26"/>
+        </w:rPr>
+        <w:t>nhấn</w:t>
+      </w:r>
+      <w:proofErr w:type="spellEnd"/>
+      <w:r>
+        <w:rPr>
+          <w:rFonts w:cstheme="minorHAnsi"/>
+          <w:sz w:val="26"/>
+        </w:rPr>
+        <w:t xml:space="preserve"> save</w:t>
+      </w:r>
+    </w:p>
+    <w:p>
+      <w:pPr>
+        <w:pStyle w:val="ListParagraph"/>
+        <w:numPr>
+          <w:ilvl w:val="0"/>
+          <w:numId w:val="8"/>
+        </w:numPr>
+        <w:rPr>
+          <w:rFonts w:cstheme="minorHAnsi"/>
+          <w:sz w:val="26"/>
+        </w:rPr>
+      </w:pPr>
+      <w:r>
+        <w:rPr>
+          <w:rFonts w:cstheme="minorHAnsi"/>
+          <w:sz w:val="26"/>
+        </w:rPr>
+        <w:t xml:space="preserve">back </w:t>
+      </w:r>
+      <w:proofErr w:type="spellStart"/>
+      <w:r>
+        <w:rPr>
+          <w:rFonts w:cstheme="minorHAnsi"/>
+          <w:sz w:val="26"/>
+        </w:rPr>
+        <w:t>về</w:t>
+      </w:r>
+      <w:proofErr w:type="spellEnd"/>
+      <w:r>
+        <w:rPr>
+          <w:rFonts w:cstheme="minorHAnsi"/>
+          <w:sz w:val="26"/>
+        </w:rPr>
+        <w:t xml:space="preserve"> </w:t>
+      </w:r>
+      <w:proofErr w:type="spellStart"/>
+      <w:r>
+        <w:rPr>
+          <w:rFonts w:cstheme="minorHAnsi"/>
+          <w:sz w:val="26"/>
+        </w:rPr>
+        <w:t>và</w:t>
+      </w:r>
+      <w:proofErr w:type="spellEnd"/>
+      <w:r>
+        <w:rPr>
+          <w:rFonts w:cstheme="minorHAnsi"/>
+          <w:sz w:val="26"/>
+        </w:rPr>
+        <w:t xml:space="preserve"> </w:t>
+      </w:r>
+      <w:proofErr w:type="spellStart"/>
+      <w:r>
+        <w:rPr>
+          <w:rFonts w:cstheme="minorHAnsi"/>
+          <w:sz w:val="26"/>
+        </w:rPr>
+        <w:t>chọn</w:t>
+      </w:r>
+      <w:proofErr w:type="spellEnd"/>
+      <w:r>
+        <w:rPr>
+          <w:rFonts w:cstheme="minorHAnsi"/>
+          <w:sz w:val="26"/>
+        </w:rPr>
+        <w:t xml:space="preserve"> </w:t>
+      </w:r>
+      <w:proofErr w:type="spellStart"/>
+      <w:r>
+        <w:rPr>
+          <w:rFonts w:cstheme="minorHAnsi"/>
+          <w:sz w:val="26"/>
+        </w:rPr>
+        <w:t>xóa</w:t>
+      </w:r>
+      <w:proofErr w:type="spellEnd"/>
+      <w:r>
+        <w:rPr>
+          <w:rFonts w:cstheme="minorHAnsi"/>
+          <w:sz w:val="26"/>
+        </w:rPr>
+        <w:t xml:space="preserve"> </w:t>
+      </w:r>
+      <w:proofErr w:type="spellStart"/>
+      <w:r>
+        <w:rPr>
+          <w:rFonts w:cstheme="minorHAnsi"/>
+          <w:sz w:val="26"/>
+        </w:rPr>
+        <w:t>món</w:t>
+      </w:r>
+      <w:proofErr w:type="spellEnd"/>
+      <w:r>
+        <w:rPr>
+          <w:rFonts w:cstheme="minorHAnsi"/>
+          <w:sz w:val="26"/>
+        </w:rPr>
+        <w:t xml:space="preserve"> </w:t>
+      </w:r>
+      <w:proofErr w:type="spellStart"/>
+      <w:r>
+        <w:rPr>
+          <w:rFonts w:cstheme="minorHAnsi"/>
+          <w:sz w:val="26"/>
+        </w:rPr>
+        <w:t>thứ</w:t>
+      </w:r>
+      <w:proofErr w:type="spellEnd"/>
+      <w:r>
+        <w:rPr>
+          <w:rFonts w:cstheme="minorHAnsi"/>
+          <w:sz w:val="26"/>
+        </w:rPr>
+        <w:t xml:space="preserve"> </w:t>
+      </w:r>
+      <w:proofErr w:type="spellStart"/>
+      <w:r>
+        <w:rPr>
+          <w:rFonts w:cstheme="minorHAnsi"/>
+          <w:sz w:val="26"/>
+        </w:rPr>
+        <w:t>nhất</w:t>
+      </w:r>
+      <w:proofErr w:type="spellEnd"/>
+    </w:p>
+    <w:p>
+      <w:pPr>
+        <w:pStyle w:val="ListParagraph"/>
+        <w:numPr>
+          <w:ilvl w:val="0"/>
+          <w:numId w:val="8"/>
+        </w:numPr>
+        <w:rPr>
+          <w:rFonts w:cstheme="minorHAnsi"/>
+          <w:sz w:val="26"/>
+        </w:rPr>
+      </w:pPr>
+      <w:proofErr w:type="spellStart"/>
+      <w:r>
+        <w:rPr>
+          <w:rFonts w:cstheme="minorHAnsi"/>
+          <w:sz w:val="26"/>
+        </w:rPr>
+        <w:t>nhấn</w:t>
+      </w:r>
+      <w:proofErr w:type="spellEnd"/>
+      <w:r>
+        <w:rPr>
+          <w:rFonts w:cstheme="minorHAnsi"/>
+          <w:sz w:val="26"/>
+        </w:rPr>
+        <w:t xml:space="preserve"> Delete</w:t>
+      </w:r>
     </w:p>
     <w:p>
       <w:pPr>
@@ -1634,6 +2919,7 @@
           <w:rFonts w:cstheme="minorHAnsi"/>
           <w:sz w:val="26"/>
         </w:rPr>
+        <w:lastRenderedPageBreak/>
         <w:t xml:space="preserve">+ </w:t>
       </w:r>
       <w:proofErr w:type="spellStart"/>
@@ -2172,7 +3458,6 @@
           <w:rFonts w:cstheme="minorHAnsi"/>
           <w:sz w:val="26"/>
         </w:rPr>
-        <w:lastRenderedPageBreak/>
         <w:t>Add:</w:t>
       </w:r>
     </w:p>
@@ -3417,6 +4702,7 @@
           <w:rFonts w:cstheme="minorHAnsi"/>
           <w:sz w:val="26"/>
         </w:rPr>
+        <w:lastRenderedPageBreak/>
         <w:t xml:space="preserve">+ </w:t>
       </w:r>
       <w:proofErr w:type="spellStart"/>
@@ -3824,7 +5110,6 @@
           <w:rFonts w:cstheme="minorHAnsi"/>
           <w:sz w:val="26"/>
         </w:rPr>
-        <w:lastRenderedPageBreak/>
         <w:t xml:space="preserve">+ </w:t>
       </w:r>
       <w:proofErr w:type="spellStart"/>
@@ -4523,6 +5808,7 @@
           <w:rFonts w:cstheme="minorHAnsi"/>
           <w:sz w:val="26"/>
         </w:rPr>
+        <w:lastRenderedPageBreak/>
         <w:t xml:space="preserve">+ </w:t>
       </w:r>
       <w:proofErr w:type="spellStart"/>
@@ -5036,7 +6322,15 @@
           <w:sz w:val="26"/>
           <w:szCs w:val="26"/>
         </w:rPr>
-        <w:t>Order management:</w:t>
+        <w:t>Home</w:t>
+      </w:r>
+      <w:r>
+        <w:rPr>
+          <w:rFonts w:cstheme="minorHAnsi"/>
+          <w:sz w:val="26"/>
+          <w:szCs w:val="26"/>
+        </w:rPr>
+        <w:t>:</w:t>
       </w:r>
     </w:p>
     <w:p>
@@ -5054,7 +6348,6 @@
           <w:sz w:val="26"/>
           <w:szCs w:val="26"/>
         </w:rPr>
-        <w:lastRenderedPageBreak/>
         <w:t xml:space="preserve">+ </w:t>
       </w:r>
       <w:proofErr w:type="spellStart"/>
@@ -5826,30 +7119,127 @@
           <w:sz w:val="26"/>
         </w:rPr>
       </w:pPr>
-      <w:r>
-        <w:rPr>
-          <w:rFonts w:cstheme="minorHAnsi"/>
-          <w:sz w:val="26"/>
-          <w:szCs w:val="26"/>
-        </w:rPr>
-        <w:t>Logout</w:t>
-      </w:r>
-      <w:r>
-        <w:rPr>
-          <w:rFonts w:cstheme="minorHAnsi"/>
-          <w:sz w:val="26"/>
-          <w:szCs w:val="26"/>
-        </w:rPr>
-        <w:t>:</w:t>
-      </w:r>
-      <w:r>
-        <w:rPr>
-          <w:rFonts w:cstheme="minorHAnsi"/>
-          <w:sz w:val="26"/>
-        </w:rPr>
-        <w:t xml:space="preserve"> Click </w:t>
-      </w:r>
-      <w:proofErr w:type="spellStart"/>
+      <w:proofErr w:type="spellStart"/>
+      <w:r>
+        <w:rPr>
+          <w:rFonts w:cstheme="minorHAnsi"/>
+          <w:sz w:val="26"/>
+        </w:rPr>
+        <w:t>Chọn</w:t>
+      </w:r>
+      <w:proofErr w:type="spellEnd"/>
+      <w:r>
+        <w:rPr>
+          <w:rFonts w:cstheme="minorHAnsi"/>
+          <w:sz w:val="26"/>
+        </w:rPr>
+        <w:t xml:space="preserve"> “Food” </w:t>
+      </w:r>
+      <w:proofErr w:type="spellStart"/>
+      <w:r>
+        <w:rPr>
+          <w:rFonts w:cstheme="minorHAnsi"/>
+          <w:sz w:val="26"/>
+        </w:rPr>
+        <w:t>bên</w:t>
+      </w:r>
+      <w:proofErr w:type="spellEnd"/>
+      <w:r>
+        <w:rPr>
+          <w:rFonts w:cstheme="minorHAnsi"/>
+          <w:sz w:val="26"/>
+        </w:rPr>
+        <w:t xml:space="preserve"> </w:t>
+      </w:r>
+      <w:proofErr w:type="spellStart"/>
+      <w:r>
+        <w:rPr>
+          <w:rFonts w:cstheme="minorHAnsi"/>
+          <w:sz w:val="26"/>
+        </w:rPr>
+        <w:t>thanh</w:t>
+      </w:r>
+      <w:proofErr w:type="spellEnd"/>
+      <w:r>
+        <w:rPr>
+          <w:rFonts w:cstheme="minorHAnsi"/>
+          <w:sz w:val="26"/>
+        </w:rPr>
+        <w:t xml:space="preserve"> menu: </w:t>
+      </w:r>
+    </w:p>
+    <w:p>
+      <w:pPr>
+        <w:pStyle w:val="ListParagraph"/>
+        <w:rPr>
+          <w:rFonts w:cstheme="minorHAnsi"/>
+          <w:sz w:val="26"/>
+        </w:rPr>
+      </w:pPr>
+      <w:r>
+        <w:rPr>
+          <w:rFonts w:cstheme="minorHAnsi"/>
+          <w:sz w:val="26"/>
+        </w:rPr>
+        <w:t xml:space="preserve">+ </w:t>
+      </w:r>
+      <w:r>
+        <w:rPr>
+          <w:rFonts w:cstheme="minorHAnsi"/>
+          <w:sz w:val="26"/>
+        </w:rPr>
+        <w:t xml:space="preserve">click </w:t>
+      </w:r>
+      <w:proofErr w:type="spellStart"/>
+      <w:r>
+        <w:rPr>
+          <w:rFonts w:cstheme="minorHAnsi"/>
+          <w:sz w:val="26"/>
+        </w:rPr>
+        <w:t>vào</w:t>
+      </w:r>
+      <w:proofErr w:type="spellEnd"/>
+      <w:r>
+        <w:rPr>
+          <w:rFonts w:cstheme="minorHAnsi"/>
+          <w:sz w:val="26"/>
+        </w:rPr>
+        <w:t xml:space="preserve"> filter </w:t>
+      </w:r>
+      <w:proofErr w:type="spellStart"/>
+      <w:r>
+        <w:rPr>
+          <w:rFonts w:cstheme="minorHAnsi"/>
+          <w:sz w:val="26"/>
+        </w:rPr>
+        <w:t>của</w:t>
+      </w:r>
+      <w:proofErr w:type="spellEnd"/>
+      <w:r>
+        <w:rPr>
+          <w:rFonts w:cstheme="minorHAnsi"/>
+          <w:sz w:val="26"/>
+        </w:rPr>
+        <w:t xml:space="preserve"> status, price, type </w:t>
+      </w:r>
+    </w:p>
+    <w:p>
+      <w:pPr>
+        <w:pStyle w:val="ListParagraph"/>
+        <w:rPr>
+          <w:rFonts w:cstheme="minorHAnsi"/>
+          <w:sz w:val="26"/>
+        </w:rPr>
+      </w:pPr>
+      <w:r>
+        <w:rPr>
+          <w:rFonts w:cstheme="minorHAnsi"/>
+          <w:sz w:val="26"/>
+        </w:rPr>
+        <w:t xml:space="preserve">+ </w:t>
+      </w:r>
+      <w:proofErr w:type="spellStart"/>
+      <w:proofErr w:type="gramStart"/>
       <w:r>
         <w:rPr>
           <w:rFonts w:cstheme="minorHAnsi"/>
@@ -5858,102 +7248,308 @@
         <w:t>chọn</w:t>
       </w:r>
       <w:proofErr w:type="spellEnd"/>
-      <w:r>
-        <w:rPr>
-          <w:rFonts w:cstheme="minorHAnsi"/>
-          <w:sz w:val="26"/>
-        </w:rPr>
-        <w:t xml:space="preserve"> “logout” </w:t>
-      </w:r>
-      <w:proofErr w:type="spellStart"/>
-      <w:r>
-        <w:rPr>
-          <w:rFonts w:cstheme="minorHAnsi"/>
-          <w:sz w:val="26"/>
-        </w:rPr>
-        <w:t>phía</w:t>
-      </w:r>
-      <w:proofErr w:type="spellEnd"/>
-      <w:r>
-        <w:rPr>
-          <w:rFonts w:cstheme="minorHAnsi"/>
-          <w:sz w:val="26"/>
-        </w:rPr>
-        <w:t xml:space="preserve"> </w:t>
-      </w:r>
-      <w:proofErr w:type="spellStart"/>
-      <w:r>
-        <w:rPr>
-          <w:rFonts w:cstheme="minorHAnsi"/>
-          <w:sz w:val="26"/>
-        </w:rPr>
-        <w:t>trên</w:t>
-      </w:r>
-      <w:proofErr w:type="spellEnd"/>
-      <w:r>
-        <w:rPr>
-          <w:rFonts w:cstheme="minorHAnsi"/>
-          <w:sz w:val="26"/>
-        </w:rPr>
-        <w:t xml:space="preserve"> </w:t>
-      </w:r>
-      <w:proofErr w:type="spellStart"/>
-      <w:r>
-        <w:rPr>
-          <w:rFonts w:cstheme="minorHAnsi"/>
-          <w:sz w:val="26"/>
-        </w:rPr>
-        <w:t>bên</w:t>
-      </w:r>
-      <w:proofErr w:type="spellEnd"/>
-      <w:r>
-        <w:rPr>
-          <w:rFonts w:cstheme="minorHAnsi"/>
-          <w:sz w:val="26"/>
-        </w:rPr>
-        <w:t xml:space="preserve"> </w:t>
-      </w:r>
-      <w:proofErr w:type="spellStart"/>
-      <w:r>
-        <w:rPr>
-          <w:rFonts w:cstheme="minorHAnsi"/>
-          <w:sz w:val="26"/>
-        </w:rPr>
-        <w:t>phải</w:t>
-      </w:r>
-      <w:proofErr w:type="spellEnd"/>
-      <w:r>
-        <w:rPr>
-          <w:rFonts w:cstheme="minorHAnsi"/>
-          <w:sz w:val="26"/>
-        </w:rPr>
-        <w:t xml:space="preserve"> </w:t>
-      </w:r>
-      <w:proofErr w:type="spellStart"/>
-      <w:r>
-        <w:rPr>
-          <w:rFonts w:cstheme="minorHAnsi"/>
-          <w:sz w:val="26"/>
-        </w:rPr>
-        <w:t>màn</w:t>
-      </w:r>
-      <w:proofErr w:type="spellEnd"/>
-      <w:r>
-        <w:rPr>
-          <w:rFonts w:cstheme="minorHAnsi"/>
-          <w:sz w:val="26"/>
-        </w:rPr>
-        <w:t xml:space="preserve"> </w:t>
-      </w:r>
-      <w:proofErr w:type="spellStart"/>
-      <w:r>
-        <w:rPr>
-          <w:rFonts w:cstheme="minorHAnsi"/>
-          <w:sz w:val="26"/>
-        </w:rPr>
-        <w:t>hình</w:t>
-      </w:r>
-      <w:proofErr w:type="spellEnd"/>
+      <w:proofErr w:type="gramEnd"/>
+      <w:r>
+        <w:rPr>
+          <w:rFonts w:cstheme="minorHAnsi"/>
+          <w:sz w:val="26"/>
+        </w:rPr>
+        <w:t xml:space="preserve"> filter </w:t>
+      </w:r>
+      <w:proofErr w:type="spellStart"/>
+      <w:r>
+        <w:rPr>
+          <w:rFonts w:cstheme="minorHAnsi"/>
+          <w:sz w:val="26"/>
+        </w:rPr>
+        <w:t>của</w:t>
+      </w:r>
+      <w:proofErr w:type="spellEnd"/>
+      <w:r>
+        <w:rPr>
+          <w:rFonts w:cstheme="minorHAnsi"/>
+          <w:sz w:val="26"/>
+        </w:rPr>
+        <w:t xml:space="preserve"> status, </w:t>
+      </w:r>
+      <w:proofErr w:type="spellStart"/>
+      <w:r>
+        <w:rPr>
+          <w:rFonts w:cstheme="minorHAnsi"/>
+          <w:sz w:val="26"/>
+        </w:rPr>
+        <w:t>sau</w:t>
+      </w:r>
+      <w:proofErr w:type="spellEnd"/>
+      <w:r>
+        <w:rPr>
+          <w:rFonts w:cstheme="minorHAnsi"/>
+          <w:sz w:val="26"/>
+        </w:rPr>
+        <w:t xml:space="preserve"> </w:t>
+      </w:r>
+      <w:proofErr w:type="spellStart"/>
+      <w:r>
+        <w:rPr>
+          <w:rFonts w:cstheme="minorHAnsi"/>
+          <w:sz w:val="26"/>
+        </w:rPr>
+        <w:t>đó</w:t>
+      </w:r>
+      <w:proofErr w:type="spellEnd"/>
+      <w:r>
+        <w:rPr>
+          <w:rFonts w:cstheme="minorHAnsi"/>
+          <w:sz w:val="26"/>
+        </w:rPr>
+        <w:t xml:space="preserve"> click </w:t>
+      </w:r>
+      <w:proofErr w:type="spellStart"/>
+      <w:r>
+        <w:rPr>
+          <w:rFonts w:cstheme="minorHAnsi"/>
+          <w:sz w:val="26"/>
+        </w:rPr>
+        <w:t>vào</w:t>
+      </w:r>
+      <w:proofErr w:type="spellEnd"/>
+      <w:r>
+        <w:rPr>
+          <w:rFonts w:cstheme="minorHAnsi"/>
+          <w:sz w:val="26"/>
+        </w:rPr>
+        <w:t xml:space="preserve"> inactive</w:t>
+      </w:r>
+    </w:p>
+    <w:p>
+      <w:pPr>
+        <w:pStyle w:val="ListParagraph"/>
+        <w:rPr>
+          <w:rFonts w:cstheme="minorHAnsi"/>
+          <w:sz w:val="26"/>
+        </w:rPr>
+      </w:pPr>
+      <w:r>
+        <w:rPr>
+          <w:rFonts w:cstheme="minorHAnsi"/>
+          <w:sz w:val="26"/>
+        </w:rPr>
+        <w:t xml:space="preserve">+ </w:t>
+      </w:r>
+      <w:proofErr w:type="spellStart"/>
+      <w:proofErr w:type="gramStart"/>
+      <w:r>
+        <w:rPr>
+          <w:rFonts w:cstheme="minorHAnsi"/>
+          <w:sz w:val="26"/>
+        </w:rPr>
+        <w:t>chọn</w:t>
+      </w:r>
+      <w:proofErr w:type="spellEnd"/>
+      <w:proofErr w:type="gramEnd"/>
+      <w:r>
+        <w:rPr>
+          <w:rFonts w:cstheme="minorHAnsi"/>
+          <w:sz w:val="26"/>
+        </w:rPr>
+        <w:t xml:space="preserve"> </w:t>
+      </w:r>
+      <w:proofErr w:type="spellStart"/>
+      <w:r>
+        <w:rPr>
+          <w:rFonts w:cstheme="minorHAnsi"/>
+          <w:sz w:val="26"/>
+        </w:rPr>
+        <w:t>lại</w:t>
+      </w:r>
+      <w:proofErr w:type="spellEnd"/>
+      <w:r>
+        <w:rPr>
+          <w:rFonts w:cstheme="minorHAnsi"/>
+          <w:sz w:val="26"/>
+        </w:rPr>
+        <w:t xml:space="preserve"> filter drink </w:t>
+      </w:r>
+      <w:proofErr w:type="spellStart"/>
+      <w:r>
+        <w:rPr>
+          <w:rFonts w:cstheme="minorHAnsi"/>
+          <w:sz w:val="26"/>
+        </w:rPr>
+        <w:t>chọn</w:t>
+      </w:r>
+      <w:proofErr w:type="spellEnd"/>
+      <w:r>
+        <w:rPr>
+          <w:rFonts w:cstheme="minorHAnsi"/>
+          <w:sz w:val="26"/>
+        </w:rPr>
+        <w:t xml:space="preserve"> None</w:t>
+      </w:r>
+    </w:p>
+    <w:p>
+      <w:pPr>
+        <w:pStyle w:val="ListParagraph"/>
+        <w:rPr>
+          <w:rFonts w:cstheme="minorHAnsi"/>
+          <w:sz w:val="26"/>
+        </w:rPr>
+      </w:pPr>
+      <w:r>
+        <w:rPr>
+          <w:rFonts w:cstheme="minorHAnsi"/>
+          <w:sz w:val="26"/>
+        </w:rPr>
+        <w:t xml:space="preserve">+ </w:t>
+      </w:r>
+      <w:proofErr w:type="spellStart"/>
+      <w:proofErr w:type="gramStart"/>
+      <w:r>
+        <w:rPr>
+          <w:rFonts w:cstheme="minorHAnsi"/>
+          <w:sz w:val="26"/>
+        </w:rPr>
+        <w:t>chọn</w:t>
+      </w:r>
+      <w:proofErr w:type="spellEnd"/>
+      <w:proofErr w:type="gramEnd"/>
+      <w:r>
+        <w:rPr>
+          <w:rFonts w:cstheme="minorHAnsi"/>
+          <w:sz w:val="26"/>
+        </w:rPr>
+        <w:t xml:space="preserve"> filter </w:t>
+      </w:r>
+      <w:proofErr w:type="spellStart"/>
+      <w:r>
+        <w:rPr>
+          <w:rFonts w:cstheme="minorHAnsi"/>
+          <w:sz w:val="26"/>
+        </w:rPr>
+        <w:t>của</w:t>
+      </w:r>
+      <w:proofErr w:type="spellEnd"/>
+      <w:r>
+        <w:rPr>
+          <w:rFonts w:cstheme="minorHAnsi"/>
+          <w:sz w:val="26"/>
+        </w:rPr>
+        <w:t xml:space="preserve"> type, </w:t>
+      </w:r>
+      <w:proofErr w:type="spellStart"/>
+      <w:r>
+        <w:rPr>
+          <w:rFonts w:cstheme="minorHAnsi"/>
+          <w:sz w:val="26"/>
+        </w:rPr>
+        <w:t>sau</w:t>
+      </w:r>
+      <w:proofErr w:type="spellEnd"/>
+      <w:r>
+        <w:rPr>
+          <w:rFonts w:cstheme="minorHAnsi"/>
+          <w:sz w:val="26"/>
+        </w:rPr>
+        <w:t xml:space="preserve"> </w:t>
+      </w:r>
+      <w:proofErr w:type="spellStart"/>
+      <w:r>
+        <w:rPr>
+          <w:rFonts w:cstheme="minorHAnsi"/>
+          <w:sz w:val="26"/>
+        </w:rPr>
+        <w:t>đó</w:t>
+      </w:r>
+      <w:proofErr w:type="spellEnd"/>
+      <w:r>
+        <w:rPr>
+          <w:rFonts w:cstheme="minorHAnsi"/>
+          <w:sz w:val="26"/>
+        </w:rPr>
+        <w:t xml:space="preserve"> click </w:t>
+      </w:r>
+      <w:proofErr w:type="spellStart"/>
+      <w:r>
+        <w:rPr>
+          <w:rFonts w:cstheme="minorHAnsi"/>
+          <w:sz w:val="26"/>
+        </w:rPr>
+        <w:t>vào</w:t>
+      </w:r>
+      <w:proofErr w:type="spellEnd"/>
+      <w:r>
+        <w:rPr>
+          <w:rFonts w:cstheme="minorHAnsi"/>
+          <w:sz w:val="26"/>
+        </w:rPr>
+        <w:t xml:space="preserve"> Stir-fried</w:t>
+      </w:r>
+    </w:p>
+    <w:p>
+      <w:pPr>
+        <w:pStyle w:val="ListParagraph"/>
+        <w:rPr>
+          <w:rFonts w:cstheme="minorHAnsi"/>
+          <w:sz w:val="26"/>
+        </w:rPr>
+      </w:pPr>
+      <w:r>
+        <w:rPr>
+          <w:rFonts w:cstheme="minorHAnsi"/>
+          <w:sz w:val="26"/>
+        </w:rPr>
+        <w:t xml:space="preserve">+ </w:t>
+      </w:r>
+      <w:proofErr w:type="spellStart"/>
+      <w:proofErr w:type="gramStart"/>
+      <w:r>
+        <w:rPr>
+          <w:rFonts w:cstheme="minorHAnsi"/>
+          <w:sz w:val="26"/>
+        </w:rPr>
+        <w:t>xem</w:t>
+      </w:r>
+      <w:proofErr w:type="spellEnd"/>
+      <w:proofErr w:type="gramEnd"/>
+      <w:r>
+        <w:rPr>
+          <w:rFonts w:cstheme="minorHAnsi"/>
+          <w:sz w:val="26"/>
+        </w:rPr>
+        <w:t xml:space="preserve"> detail </w:t>
+      </w:r>
+      <w:proofErr w:type="spellStart"/>
+      <w:r>
+        <w:rPr>
+          <w:rFonts w:cstheme="minorHAnsi"/>
+          <w:sz w:val="26"/>
+        </w:rPr>
+        <w:t>món</w:t>
+      </w:r>
+      <w:proofErr w:type="spellEnd"/>
+      <w:r>
+        <w:rPr>
+          <w:rFonts w:cstheme="minorHAnsi"/>
+          <w:sz w:val="26"/>
+        </w:rPr>
+        <w:t xml:space="preserve"> </w:t>
+      </w:r>
+      <w:proofErr w:type="spellStart"/>
+      <w:r>
+        <w:rPr>
+          <w:rFonts w:cstheme="minorHAnsi"/>
+          <w:sz w:val="26"/>
+        </w:rPr>
+        <w:t>thứ</w:t>
+      </w:r>
+      <w:proofErr w:type="spellEnd"/>
+      <w:r>
+        <w:rPr>
+          <w:rFonts w:cstheme="minorHAnsi"/>
+          <w:sz w:val="26"/>
+        </w:rPr>
+        <w:t xml:space="preserve"> 5</w:t>
+      </w:r>
     </w:p>
     <w:p>
       <w:pPr>
@@ -5981,7 +7577,7 @@
           <w:rFonts w:cstheme="minorHAnsi"/>
           <w:sz w:val="26"/>
         </w:rPr>
-        <w:t xml:space="preserve"> “Food” </w:t>
+        <w:t xml:space="preserve"> “Table” </w:t>
       </w:r>
       <w:proofErr w:type="spellStart"/>
       <w:r>
@@ -6013,8 +7609,384 @@
           <w:rFonts w:cstheme="minorHAnsi"/>
           <w:sz w:val="26"/>
         </w:rPr>
-        <w:t xml:space="preserve"> menu: not yet</w:t>
-      </w:r>
+        <w:t xml:space="preserve"> menu: </w:t>
+      </w:r>
+    </w:p>
+    <w:p>
+      <w:pPr>
+        <w:pStyle w:val="ListParagraph"/>
+        <w:rPr>
+          <w:rFonts w:cstheme="minorHAnsi"/>
+          <w:sz w:val="26"/>
+        </w:rPr>
+      </w:pPr>
+      <w:r>
+        <w:rPr>
+          <w:rFonts w:cstheme="minorHAnsi"/>
+          <w:sz w:val="26"/>
+        </w:rPr>
+        <w:t xml:space="preserve">+ </w:t>
+      </w:r>
+      <w:r>
+        <w:rPr>
+          <w:rFonts w:cstheme="minorHAnsi"/>
+          <w:sz w:val="26"/>
+        </w:rPr>
+        <w:t xml:space="preserve">click </w:t>
+      </w:r>
+      <w:proofErr w:type="spellStart"/>
+      <w:r>
+        <w:rPr>
+          <w:rFonts w:cstheme="minorHAnsi"/>
+          <w:sz w:val="26"/>
+        </w:rPr>
+        <w:t>vào</w:t>
+      </w:r>
+      <w:proofErr w:type="spellEnd"/>
+      <w:r>
+        <w:rPr>
+          <w:rFonts w:cstheme="minorHAnsi"/>
+          <w:sz w:val="26"/>
+        </w:rPr>
+        <w:t xml:space="preserve"> filter </w:t>
+      </w:r>
+      <w:proofErr w:type="spellStart"/>
+      <w:r>
+        <w:rPr>
+          <w:rFonts w:cstheme="minorHAnsi"/>
+          <w:sz w:val="26"/>
+        </w:rPr>
+        <w:t>của</w:t>
+      </w:r>
+      <w:proofErr w:type="spellEnd"/>
+      <w:r>
+        <w:rPr>
+          <w:rFonts w:cstheme="minorHAnsi"/>
+          <w:sz w:val="26"/>
+        </w:rPr>
+        <w:t xml:space="preserve"> status, price, type </w:t>
+      </w:r>
+    </w:p>
+    <w:p>
+      <w:pPr>
+        <w:pStyle w:val="ListParagraph"/>
+        <w:rPr>
+          <w:rFonts w:cstheme="minorHAnsi"/>
+          <w:sz w:val="26"/>
+        </w:rPr>
+      </w:pPr>
+      <w:r>
+        <w:rPr>
+          <w:rFonts w:cstheme="minorHAnsi"/>
+          <w:sz w:val="26"/>
+        </w:rPr>
+        <w:t xml:space="preserve">+ </w:t>
+      </w:r>
+      <w:proofErr w:type="spellStart"/>
+      <w:proofErr w:type="gramStart"/>
+      <w:r>
+        <w:rPr>
+          <w:rFonts w:cstheme="minorHAnsi"/>
+          <w:sz w:val="26"/>
+        </w:rPr>
+        <w:t>chọn</w:t>
+      </w:r>
+      <w:proofErr w:type="spellEnd"/>
+      <w:proofErr w:type="gramEnd"/>
+      <w:r>
+        <w:rPr>
+          <w:rFonts w:cstheme="minorHAnsi"/>
+          <w:sz w:val="26"/>
+        </w:rPr>
+        <w:t xml:space="preserve"> filter </w:t>
+      </w:r>
+      <w:proofErr w:type="spellStart"/>
+      <w:r>
+        <w:rPr>
+          <w:rFonts w:cstheme="minorHAnsi"/>
+          <w:sz w:val="26"/>
+        </w:rPr>
+        <w:t>của</w:t>
+      </w:r>
+      <w:proofErr w:type="spellEnd"/>
+      <w:r>
+        <w:rPr>
+          <w:rFonts w:cstheme="minorHAnsi"/>
+          <w:sz w:val="26"/>
+        </w:rPr>
+        <w:t xml:space="preserve"> type, </w:t>
+      </w:r>
+      <w:proofErr w:type="spellStart"/>
+      <w:r>
+        <w:rPr>
+          <w:rFonts w:cstheme="minorHAnsi"/>
+          <w:sz w:val="26"/>
+        </w:rPr>
+        <w:t>sau</w:t>
+      </w:r>
+      <w:proofErr w:type="spellEnd"/>
+      <w:r>
+        <w:rPr>
+          <w:rFonts w:cstheme="minorHAnsi"/>
+          <w:sz w:val="26"/>
+        </w:rPr>
+        <w:t xml:space="preserve"> </w:t>
+      </w:r>
+      <w:proofErr w:type="spellStart"/>
+      <w:r>
+        <w:rPr>
+          <w:rFonts w:cstheme="minorHAnsi"/>
+          <w:sz w:val="26"/>
+        </w:rPr>
+        <w:t>đó</w:t>
+      </w:r>
+      <w:proofErr w:type="spellEnd"/>
+      <w:r>
+        <w:rPr>
+          <w:rFonts w:cstheme="minorHAnsi"/>
+          <w:sz w:val="26"/>
+        </w:rPr>
+        <w:t xml:space="preserve"> click </w:t>
+      </w:r>
+      <w:proofErr w:type="spellStart"/>
+      <w:r>
+        <w:rPr>
+          <w:rFonts w:cstheme="minorHAnsi"/>
+          <w:sz w:val="26"/>
+        </w:rPr>
+        <w:t>vào</w:t>
+      </w:r>
+      <w:proofErr w:type="spellEnd"/>
+      <w:r>
+        <w:rPr>
+          <w:rFonts w:cstheme="minorHAnsi"/>
+          <w:sz w:val="26"/>
+        </w:rPr>
+        <w:t xml:space="preserve"> 4 people</w:t>
+      </w:r>
+    </w:p>
+    <w:p>
+      <w:pPr>
+        <w:pStyle w:val="ListParagraph"/>
+        <w:rPr>
+          <w:rFonts w:cstheme="minorHAnsi"/>
+          <w:sz w:val="26"/>
+        </w:rPr>
+      </w:pPr>
+      <w:r>
+        <w:rPr>
+          <w:rFonts w:cstheme="minorHAnsi"/>
+          <w:sz w:val="26"/>
+        </w:rPr>
+        <w:t xml:space="preserve">+ </w:t>
+      </w:r>
+      <w:proofErr w:type="spellStart"/>
+      <w:proofErr w:type="gramStart"/>
+      <w:r>
+        <w:rPr>
+          <w:rFonts w:cstheme="minorHAnsi"/>
+          <w:sz w:val="26"/>
+        </w:rPr>
+        <w:t>chọn</w:t>
+      </w:r>
+      <w:proofErr w:type="spellEnd"/>
+      <w:proofErr w:type="gramEnd"/>
+      <w:r>
+        <w:rPr>
+          <w:rFonts w:cstheme="minorHAnsi"/>
+          <w:sz w:val="26"/>
+        </w:rPr>
+        <w:t xml:space="preserve"> </w:t>
+      </w:r>
+      <w:proofErr w:type="spellStart"/>
+      <w:r>
+        <w:rPr>
+          <w:rFonts w:cstheme="minorHAnsi"/>
+          <w:sz w:val="26"/>
+        </w:rPr>
+        <w:t>lại</w:t>
+      </w:r>
+      <w:proofErr w:type="spellEnd"/>
+      <w:r>
+        <w:rPr>
+          <w:rFonts w:cstheme="minorHAnsi"/>
+          <w:sz w:val="26"/>
+        </w:rPr>
+        <w:t xml:space="preserve"> filter drink </w:t>
+      </w:r>
+      <w:proofErr w:type="spellStart"/>
+      <w:r>
+        <w:rPr>
+          <w:rFonts w:cstheme="minorHAnsi"/>
+          <w:sz w:val="26"/>
+        </w:rPr>
+        <w:t>chọn</w:t>
+      </w:r>
+      <w:proofErr w:type="spellEnd"/>
+      <w:r>
+        <w:rPr>
+          <w:rFonts w:cstheme="minorHAnsi"/>
+          <w:sz w:val="26"/>
+        </w:rPr>
+        <w:t xml:space="preserve"> None</w:t>
+      </w:r>
+    </w:p>
+    <w:p>
+      <w:pPr>
+        <w:pStyle w:val="ListParagraph"/>
+        <w:rPr>
+          <w:rFonts w:cstheme="minorHAnsi"/>
+          <w:sz w:val="26"/>
+        </w:rPr>
+      </w:pPr>
+      <w:r>
+        <w:rPr>
+          <w:rFonts w:cstheme="minorHAnsi"/>
+          <w:sz w:val="26"/>
+        </w:rPr>
+        <w:t xml:space="preserve">+ </w:t>
+      </w:r>
+      <w:proofErr w:type="spellStart"/>
+      <w:proofErr w:type="gramStart"/>
+      <w:r>
+        <w:rPr>
+          <w:rFonts w:cstheme="minorHAnsi"/>
+          <w:sz w:val="26"/>
+        </w:rPr>
+        <w:t>chọn</w:t>
+      </w:r>
+      <w:proofErr w:type="spellEnd"/>
+      <w:proofErr w:type="gramEnd"/>
+      <w:r>
+        <w:rPr>
+          <w:rFonts w:cstheme="minorHAnsi"/>
+          <w:sz w:val="26"/>
+        </w:rPr>
+        <w:t xml:space="preserve"> filter </w:t>
+      </w:r>
+      <w:proofErr w:type="spellStart"/>
+      <w:r>
+        <w:rPr>
+          <w:rFonts w:cstheme="minorHAnsi"/>
+          <w:sz w:val="26"/>
+        </w:rPr>
+        <w:t>của</w:t>
+      </w:r>
+      <w:proofErr w:type="spellEnd"/>
+      <w:r>
+        <w:rPr>
+          <w:rFonts w:cstheme="minorHAnsi"/>
+          <w:sz w:val="26"/>
+        </w:rPr>
+        <w:t xml:space="preserve"> type, </w:t>
+      </w:r>
+      <w:proofErr w:type="spellStart"/>
+      <w:r>
+        <w:rPr>
+          <w:rFonts w:cstheme="minorHAnsi"/>
+          <w:sz w:val="26"/>
+        </w:rPr>
+        <w:t>sau</w:t>
+      </w:r>
+      <w:proofErr w:type="spellEnd"/>
+      <w:r>
+        <w:rPr>
+          <w:rFonts w:cstheme="minorHAnsi"/>
+          <w:sz w:val="26"/>
+        </w:rPr>
+        <w:t xml:space="preserve"> </w:t>
+      </w:r>
+      <w:proofErr w:type="spellStart"/>
+      <w:r>
+        <w:rPr>
+          <w:rFonts w:cstheme="minorHAnsi"/>
+          <w:sz w:val="26"/>
+        </w:rPr>
+        <w:t>đó</w:t>
+      </w:r>
+      <w:proofErr w:type="spellEnd"/>
+      <w:r>
+        <w:rPr>
+          <w:rFonts w:cstheme="minorHAnsi"/>
+          <w:sz w:val="26"/>
+        </w:rPr>
+        <w:t xml:space="preserve"> click </w:t>
+      </w:r>
+      <w:proofErr w:type="spellStart"/>
+      <w:r>
+        <w:rPr>
+          <w:rFonts w:cstheme="minorHAnsi"/>
+          <w:sz w:val="26"/>
+        </w:rPr>
+        <w:t>vào</w:t>
+      </w:r>
+      <w:proofErr w:type="spellEnd"/>
+      <w:r>
+        <w:rPr>
+          <w:rFonts w:cstheme="minorHAnsi"/>
+          <w:sz w:val="26"/>
+        </w:rPr>
+        <w:t xml:space="preserve"> Many people</w:t>
+      </w:r>
+    </w:p>
+    <w:p>
+      <w:pPr>
+        <w:pStyle w:val="ListParagraph"/>
+        <w:rPr>
+          <w:rFonts w:cstheme="minorHAnsi"/>
+          <w:sz w:val="26"/>
+        </w:rPr>
+      </w:pPr>
+      <w:r>
+        <w:rPr>
+          <w:rFonts w:cstheme="minorHAnsi"/>
+          <w:sz w:val="26"/>
+        </w:rPr>
+        <w:t xml:space="preserve">+ </w:t>
+      </w:r>
+      <w:proofErr w:type="spellStart"/>
+      <w:proofErr w:type="gramStart"/>
+      <w:r>
+        <w:rPr>
+          <w:rFonts w:cstheme="minorHAnsi"/>
+          <w:sz w:val="26"/>
+        </w:rPr>
+        <w:t>xem</w:t>
+      </w:r>
+      <w:proofErr w:type="spellEnd"/>
+      <w:proofErr w:type="gramEnd"/>
+      <w:r>
+        <w:rPr>
+          <w:rFonts w:cstheme="minorHAnsi"/>
+          <w:sz w:val="26"/>
+        </w:rPr>
+        <w:t xml:space="preserve"> detail table </w:t>
+      </w:r>
+      <w:proofErr w:type="spellStart"/>
+      <w:r>
+        <w:rPr>
+          <w:rFonts w:cstheme="minorHAnsi"/>
+          <w:sz w:val="26"/>
+        </w:rPr>
+        <w:t>thứ</w:t>
+      </w:r>
+      <w:proofErr w:type="spellEnd"/>
+      <w:r>
+        <w:rPr>
+          <w:rFonts w:cstheme="minorHAnsi"/>
+          <w:sz w:val="26"/>
+        </w:rPr>
+        <w:t xml:space="preserve"> </w:t>
+      </w:r>
+      <w:proofErr w:type="spellStart"/>
+      <w:r>
+        <w:rPr>
+          <w:rFonts w:cstheme="minorHAnsi"/>
+          <w:sz w:val="26"/>
+        </w:rPr>
+        <w:t>nhất</w:t>
+      </w:r>
+      <w:proofErr w:type="spellEnd"/>
     </w:p>
     <w:p>
       <w:pPr>
@@ -6028,21 +8000,76 @@
           <w:sz w:val="26"/>
         </w:rPr>
       </w:pPr>
-      <w:proofErr w:type="spellStart"/>
-      <w:r>
-        <w:rPr>
-          <w:rFonts w:cstheme="minorHAnsi"/>
-          <w:sz w:val="26"/>
-        </w:rPr>
-        <w:t>Chọn</w:t>
-      </w:r>
-      <w:proofErr w:type="spellEnd"/>
-      <w:r>
-        <w:rPr>
-          <w:rFonts w:cstheme="minorHAnsi"/>
-          <w:sz w:val="26"/>
-        </w:rPr>
-        <w:t xml:space="preserve"> “Table” </w:t>
+      <w:r>
+        <w:rPr>
+          <w:rFonts w:cstheme="minorHAnsi"/>
+          <w:sz w:val="26"/>
+          <w:szCs w:val="26"/>
+        </w:rPr>
+        <w:t>Logout</w:t>
+      </w:r>
+      <w:r>
+        <w:rPr>
+          <w:rFonts w:cstheme="minorHAnsi"/>
+          <w:sz w:val="26"/>
+          <w:szCs w:val="26"/>
+        </w:rPr>
+        <w:t>:</w:t>
+      </w:r>
+      <w:r>
+        <w:rPr>
+          <w:rFonts w:cstheme="minorHAnsi"/>
+          <w:sz w:val="26"/>
+        </w:rPr>
+        <w:t xml:space="preserve"> Click </w:t>
+      </w:r>
+      <w:proofErr w:type="spellStart"/>
+      <w:r>
+        <w:rPr>
+          <w:rFonts w:cstheme="minorHAnsi"/>
+          <w:sz w:val="26"/>
+        </w:rPr>
+        <w:t>chọn</w:t>
+      </w:r>
+      <w:proofErr w:type="spellEnd"/>
+      <w:r>
+        <w:rPr>
+          <w:rFonts w:cstheme="minorHAnsi"/>
+          <w:sz w:val="26"/>
+        </w:rPr>
+        <w:t xml:space="preserve"> “logout” </w:t>
+      </w:r>
+      <w:proofErr w:type="spellStart"/>
+      <w:r>
+        <w:rPr>
+          <w:rFonts w:cstheme="minorHAnsi"/>
+          <w:sz w:val="26"/>
+        </w:rPr>
+        <w:t>phía</w:t>
+      </w:r>
+      <w:proofErr w:type="spellEnd"/>
+      <w:r>
+        <w:rPr>
+          <w:rFonts w:cstheme="minorHAnsi"/>
+          <w:sz w:val="26"/>
+        </w:rPr>
+        <w:t xml:space="preserve"> </w:t>
+      </w:r>
+      <w:proofErr w:type="spellStart"/>
+      <w:r>
+        <w:rPr>
+          <w:rFonts w:cstheme="minorHAnsi"/>
+          <w:sz w:val="26"/>
+        </w:rPr>
+        <w:t>trên</w:t>
+      </w:r>
+      <w:proofErr w:type="spellEnd"/>
+      <w:r>
+        <w:rPr>
+          <w:rFonts w:cstheme="minorHAnsi"/>
+          <w:sz w:val="26"/>
+        </w:rPr>
+        <w:t xml:space="preserve"> </w:t>
       </w:r>
       <w:proofErr w:type="spellStart"/>
       <w:r>
@@ -6066,36 +8093,41 @@
           <w:rFonts w:cstheme="minorHAnsi"/>
           <w:sz w:val="26"/>
         </w:rPr>
-        <w:t>thanh</w:t>
-      </w:r>
-      <w:proofErr w:type="spellEnd"/>
-      <w:r>
-        <w:rPr>
-          <w:rFonts w:cstheme="minorHAnsi"/>
-          <w:sz w:val="26"/>
-        </w:rPr>
-        <w:t xml:space="preserve"> menu: not yet</w:t>
-      </w:r>
-    </w:p>
-    <w:p>
-      <w:pPr>
-        <w:ind w:left="360"/>
-        <w:rPr>
-          <w:rFonts w:cstheme="minorHAnsi"/>
-          <w:sz w:val="26"/>
-          <w:szCs w:val="26"/>
-        </w:rPr>
-      </w:pPr>
-    </w:p>
-    <w:p>
-      <w:pPr>
-        <w:pStyle w:val="ListParagraph"/>
-        <w:rPr>
-          <w:rFonts w:cstheme="minorHAnsi"/>
-          <w:sz w:val="26"/>
-          <w:szCs w:val="26"/>
-        </w:rPr>
-      </w:pPr>
+        <w:t>phải</w:t>
+      </w:r>
+      <w:proofErr w:type="spellEnd"/>
+      <w:r>
+        <w:rPr>
+          <w:rFonts w:cstheme="minorHAnsi"/>
+          <w:sz w:val="26"/>
+        </w:rPr>
+        <w:t xml:space="preserve"> </w:t>
+      </w:r>
+      <w:proofErr w:type="spellStart"/>
+      <w:r>
+        <w:rPr>
+          <w:rFonts w:cstheme="minorHAnsi"/>
+          <w:sz w:val="26"/>
+        </w:rPr>
+        <w:t>màn</w:t>
+      </w:r>
+      <w:proofErr w:type="spellEnd"/>
+      <w:r>
+        <w:rPr>
+          <w:rFonts w:cstheme="minorHAnsi"/>
+          <w:sz w:val="26"/>
+        </w:rPr>
+        <w:t xml:space="preserve"> </w:t>
+      </w:r>
+      <w:proofErr w:type="spellStart"/>
+      <w:r>
+        <w:rPr>
+          <w:rFonts w:cstheme="minorHAnsi"/>
+          <w:sz w:val="26"/>
+        </w:rPr>
+        <w:t>hình</w:t>
+      </w:r>
+      <w:proofErr w:type="spellEnd"/>
     </w:p>
     <w:p>
       <w:pPr>
@@ -6111,6 +8143,7 @@
           <w:color w:val="002060"/>
           <w:sz w:val="32"/>
         </w:rPr>
+        <w:lastRenderedPageBreak/>
         <w:t xml:space="preserve">ROLE </w:t>
       </w:r>
       <w:r>
@@ -6652,7 +8685,587 @@
           <w:szCs w:val="26"/>
           <w:lang w:val="en-US"/>
         </w:rPr>
-        <w:t xml:space="preserve"> 5</w:t>
+        <w:t xml:space="preserve"> 5:</w:t>
+      </w:r>
+      <w:r>
+        <w:rPr>
+          <w:rFonts w:cstheme="minorHAnsi"/>
+          <w:sz w:val="26"/>
+          <w:szCs w:val="26"/>
+          <w:lang w:val="en-US"/>
+        </w:rPr>
+        <w:t xml:space="preserve"> </w:t>
+      </w:r>
+      <w:proofErr w:type="spellStart"/>
+      <w:r>
+        <w:rPr>
+          <w:rFonts w:cstheme="minorHAnsi"/>
+          <w:sz w:val="26"/>
+          <w:szCs w:val="26"/>
+          <w:lang w:val="en-US"/>
+        </w:rPr>
+        <w:t>Chọn</w:t>
+      </w:r>
+      <w:proofErr w:type="spellEnd"/>
+      <w:r>
+        <w:rPr>
+          <w:rFonts w:cstheme="minorHAnsi"/>
+          <w:sz w:val="26"/>
+          <w:szCs w:val="26"/>
+          <w:lang w:val="en-US"/>
+        </w:rPr>
+        <w:t xml:space="preserve"> edit profile</w:t>
+      </w:r>
+    </w:p>
+    <w:p>
+      <w:pPr>
+        <w:ind w:firstLine="720"/>
+        <w:rPr>
+          <w:rFonts w:cstheme="minorHAnsi"/>
+          <w:sz w:val="26"/>
+          <w:szCs w:val="26"/>
+          <w:lang w:val="en-US"/>
+        </w:rPr>
+      </w:pPr>
+      <w:r>
+        <w:rPr>
+          <w:rFonts w:cstheme="minorHAnsi"/>
+          <w:sz w:val="26"/>
+          <w:szCs w:val="26"/>
+          <w:lang w:val="en-US"/>
+        </w:rPr>
+        <w:tab/>
+      </w:r>
+      <w:proofErr w:type="spellStart"/>
+      <w:r>
+        <w:rPr>
+          <w:rFonts w:cstheme="minorHAnsi"/>
+          <w:sz w:val="26"/>
+          <w:szCs w:val="26"/>
+          <w:lang w:val="en-US"/>
+        </w:rPr>
+        <w:t>Bấm</w:t>
+      </w:r>
+      <w:proofErr w:type="spellEnd"/>
+      <w:r>
+        <w:rPr>
+          <w:rFonts w:cstheme="minorHAnsi"/>
+          <w:sz w:val="26"/>
+          <w:szCs w:val="26"/>
+          <w:lang w:val="en-US"/>
+        </w:rPr>
+        <w:t xml:space="preserve"> </w:t>
+      </w:r>
+      <w:proofErr w:type="spellStart"/>
+      <w:r>
+        <w:rPr>
+          <w:rFonts w:cstheme="minorHAnsi"/>
+          <w:sz w:val="26"/>
+          <w:szCs w:val="26"/>
+          <w:lang w:val="en-US"/>
+        </w:rPr>
+        <w:t>vào</w:t>
+      </w:r>
+      <w:proofErr w:type="spellEnd"/>
+      <w:r>
+        <w:rPr>
+          <w:rFonts w:cstheme="minorHAnsi"/>
+          <w:sz w:val="26"/>
+          <w:szCs w:val="26"/>
+          <w:lang w:val="en-US"/>
+        </w:rPr>
+        <w:t xml:space="preserve"> </w:t>
+      </w:r>
+      <w:proofErr w:type="spellStart"/>
+      <w:r>
+        <w:rPr>
+          <w:rFonts w:cstheme="minorHAnsi"/>
+          <w:sz w:val="26"/>
+          <w:szCs w:val="26"/>
+          <w:lang w:val="en-US"/>
+        </w:rPr>
+        <w:t>chổ</w:t>
+      </w:r>
+      <w:proofErr w:type="spellEnd"/>
+      <w:r>
+        <w:rPr>
+          <w:rFonts w:cstheme="minorHAnsi"/>
+          <w:sz w:val="26"/>
+          <w:szCs w:val="26"/>
+          <w:lang w:val="en-US"/>
+        </w:rPr>
+        <w:t xml:space="preserve"> </w:t>
+      </w:r>
+      <w:proofErr w:type="spellStart"/>
+      <w:r>
+        <w:rPr>
+          <w:rFonts w:cstheme="minorHAnsi"/>
+          <w:sz w:val="26"/>
+          <w:szCs w:val="26"/>
+          <w:lang w:val="en-US"/>
+        </w:rPr>
+        <w:t>nhập</w:t>
+      </w:r>
+      <w:proofErr w:type="spellEnd"/>
+      <w:r>
+        <w:rPr>
+          <w:rFonts w:cstheme="minorHAnsi"/>
+          <w:sz w:val="26"/>
+          <w:szCs w:val="26"/>
+          <w:lang w:val="en-US"/>
+        </w:rPr>
+        <w:t xml:space="preserve"> </w:t>
+      </w:r>
+      <w:proofErr w:type="spellStart"/>
+      <w:r>
+        <w:rPr>
+          <w:rFonts w:cstheme="minorHAnsi"/>
+          <w:sz w:val="26"/>
+          <w:szCs w:val="26"/>
+          <w:lang w:val="en-US"/>
+        </w:rPr>
+        <w:t>tên</w:t>
+      </w:r>
+      <w:proofErr w:type="spellEnd"/>
+      <w:r>
+        <w:rPr>
+          <w:rFonts w:cstheme="minorHAnsi"/>
+          <w:sz w:val="26"/>
+          <w:szCs w:val="26"/>
+          <w:lang w:val="en-US"/>
+        </w:rPr>
+        <w:t xml:space="preserve"> </w:t>
+      </w:r>
+      <w:proofErr w:type="spellStart"/>
+      <w:r>
+        <w:rPr>
+          <w:rFonts w:cstheme="minorHAnsi"/>
+          <w:sz w:val="26"/>
+          <w:szCs w:val="26"/>
+          <w:lang w:val="en-US"/>
+        </w:rPr>
+        <w:t>và</w:t>
+      </w:r>
+      <w:proofErr w:type="spellEnd"/>
+      <w:r>
+        <w:rPr>
+          <w:rFonts w:cstheme="minorHAnsi"/>
+          <w:sz w:val="26"/>
+          <w:szCs w:val="26"/>
+          <w:lang w:val="en-US"/>
+        </w:rPr>
+        <w:t xml:space="preserve"> </w:t>
+      </w:r>
+      <w:proofErr w:type="spellStart"/>
+      <w:r>
+        <w:rPr>
+          <w:rFonts w:cstheme="minorHAnsi"/>
+          <w:sz w:val="26"/>
+          <w:szCs w:val="26"/>
+          <w:lang w:val="en-US"/>
+        </w:rPr>
+        <w:t>không</w:t>
+      </w:r>
+      <w:proofErr w:type="spellEnd"/>
+      <w:r>
+        <w:rPr>
+          <w:rFonts w:cstheme="minorHAnsi"/>
+          <w:sz w:val="26"/>
+          <w:szCs w:val="26"/>
+          <w:lang w:val="en-US"/>
+        </w:rPr>
+        <w:t xml:space="preserve"> </w:t>
+      </w:r>
+      <w:proofErr w:type="spellStart"/>
+      <w:r>
+        <w:rPr>
+          <w:rFonts w:cstheme="minorHAnsi"/>
+          <w:sz w:val="26"/>
+          <w:szCs w:val="26"/>
+          <w:lang w:val="en-US"/>
+        </w:rPr>
+        <w:t>nhâp</w:t>
+      </w:r>
+      <w:proofErr w:type="spellEnd"/>
+      <w:r>
+        <w:rPr>
+          <w:rFonts w:cstheme="minorHAnsi"/>
+          <w:sz w:val="26"/>
+          <w:szCs w:val="26"/>
+          <w:lang w:val="en-US"/>
+        </w:rPr>
+        <w:t xml:space="preserve"> </w:t>
+      </w:r>
+      <w:proofErr w:type="spellStart"/>
+      <w:r>
+        <w:rPr>
+          <w:rFonts w:cstheme="minorHAnsi"/>
+          <w:sz w:val="26"/>
+          <w:szCs w:val="26"/>
+          <w:lang w:val="en-US"/>
+        </w:rPr>
+        <w:t>gì</w:t>
+      </w:r>
+      <w:proofErr w:type="spellEnd"/>
+      <w:r>
+        <w:rPr>
+          <w:rFonts w:cstheme="minorHAnsi"/>
+          <w:sz w:val="26"/>
+          <w:szCs w:val="26"/>
+          <w:lang w:val="en-US"/>
+        </w:rPr>
+        <w:t xml:space="preserve"> </w:t>
+      </w:r>
+      <w:proofErr w:type="spellStart"/>
+      <w:r>
+        <w:rPr>
+          <w:rFonts w:cstheme="minorHAnsi"/>
+          <w:sz w:val="26"/>
+          <w:szCs w:val="26"/>
+          <w:lang w:val="en-US"/>
+        </w:rPr>
+        <w:t>vào</w:t>
+      </w:r>
+      <w:proofErr w:type="spellEnd"/>
+    </w:p>
+    <w:p>
+      <w:pPr>
+        <w:ind w:firstLine="720"/>
+        <w:rPr>
+          <w:rFonts w:cstheme="minorHAnsi"/>
+          <w:sz w:val="26"/>
+          <w:szCs w:val="26"/>
+          <w:lang w:val="en-US"/>
+        </w:rPr>
+      </w:pPr>
+      <w:r>
+        <w:rPr>
+          <w:rFonts w:cstheme="minorHAnsi"/>
+          <w:sz w:val="26"/>
+          <w:szCs w:val="26"/>
+          <w:lang w:val="en-US"/>
+        </w:rPr>
+        <w:tab/>
+      </w:r>
+      <w:proofErr w:type="spellStart"/>
+      <w:r>
+        <w:rPr>
+          <w:rFonts w:cstheme="minorHAnsi"/>
+          <w:sz w:val="26"/>
+          <w:szCs w:val="26"/>
+          <w:lang w:val="en-US"/>
+        </w:rPr>
+        <w:t>Bấm</w:t>
+      </w:r>
+      <w:proofErr w:type="spellEnd"/>
+      <w:r>
+        <w:rPr>
+          <w:rFonts w:cstheme="minorHAnsi"/>
+          <w:sz w:val="26"/>
+          <w:szCs w:val="26"/>
+          <w:lang w:val="en-US"/>
+        </w:rPr>
+        <w:t xml:space="preserve"> update</w:t>
+      </w:r>
+    </w:p>
+    <w:p>
+      <w:pPr>
+        <w:ind w:left="720" w:firstLine="720"/>
+        <w:rPr>
+          <w:rFonts w:cstheme="minorHAnsi"/>
+          <w:sz w:val="26"/>
+          <w:szCs w:val="26"/>
+          <w:lang w:val="en-US"/>
+        </w:rPr>
+      </w:pPr>
+      <w:proofErr w:type="spellStart"/>
+      <w:r>
+        <w:rPr>
+          <w:rFonts w:cstheme="minorHAnsi"/>
+          <w:sz w:val="26"/>
+          <w:szCs w:val="26"/>
+          <w:lang w:val="en-US"/>
+        </w:rPr>
+        <w:t>Bấm</w:t>
+      </w:r>
+      <w:proofErr w:type="spellEnd"/>
+      <w:r>
+        <w:rPr>
+          <w:rFonts w:cstheme="minorHAnsi"/>
+          <w:sz w:val="26"/>
+          <w:szCs w:val="26"/>
+          <w:lang w:val="en-US"/>
+        </w:rPr>
+        <w:t xml:space="preserve"> </w:t>
+      </w:r>
+      <w:proofErr w:type="spellStart"/>
+      <w:r>
+        <w:rPr>
+          <w:rFonts w:cstheme="minorHAnsi"/>
+          <w:sz w:val="26"/>
+          <w:szCs w:val="26"/>
+          <w:lang w:val="en-US"/>
+        </w:rPr>
+        <w:t>vào</w:t>
+      </w:r>
+      <w:proofErr w:type="spellEnd"/>
+      <w:r>
+        <w:rPr>
+          <w:rFonts w:cstheme="minorHAnsi"/>
+          <w:sz w:val="26"/>
+          <w:szCs w:val="26"/>
+          <w:lang w:val="en-US"/>
+        </w:rPr>
+        <w:t xml:space="preserve"> </w:t>
+      </w:r>
+      <w:proofErr w:type="spellStart"/>
+      <w:r>
+        <w:rPr>
+          <w:rFonts w:cstheme="minorHAnsi"/>
+          <w:sz w:val="26"/>
+          <w:szCs w:val="26"/>
+          <w:lang w:val="en-US"/>
+        </w:rPr>
+        <w:t>chổ</w:t>
+      </w:r>
+      <w:proofErr w:type="spellEnd"/>
+      <w:r>
+        <w:rPr>
+          <w:rFonts w:cstheme="minorHAnsi"/>
+          <w:sz w:val="26"/>
+          <w:szCs w:val="26"/>
+          <w:lang w:val="en-US"/>
+        </w:rPr>
+        <w:t xml:space="preserve"> </w:t>
+      </w:r>
+      <w:proofErr w:type="spellStart"/>
+      <w:r>
+        <w:rPr>
+          <w:rFonts w:cstheme="minorHAnsi"/>
+          <w:sz w:val="26"/>
+          <w:szCs w:val="26"/>
+          <w:lang w:val="en-US"/>
+        </w:rPr>
+        <w:t>nhập</w:t>
+      </w:r>
+      <w:proofErr w:type="spellEnd"/>
+      <w:r>
+        <w:rPr>
+          <w:rFonts w:cstheme="minorHAnsi"/>
+          <w:sz w:val="26"/>
+          <w:szCs w:val="26"/>
+          <w:lang w:val="en-US"/>
+        </w:rPr>
+        <w:t xml:space="preserve"> </w:t>
+      </w:r>
+      <w:proofErr w:type="spellStart"/>
+      <w:r>
+        <w:rPr>
+          <w:rFonts w:cstheme="minorHAnsi"/>
+          <w:sz w:val="26"/>
+          <w:szCs w:val="26"/>
+          <w:lang w:val="en-US"/>
+        </w:rPr>
+        <w:t>tên</w:t>
+      </w:r>
+      <w:proofErr w:type="spellEnd"/>
+      <w:r>
+        <w:rPr>
+          <w:rFonts w:cstheme="minorHAnsi"/>
+          <w:sz w:val="26"/>
+          <w:szCs w:val="26"/>
+          <w:lang w:val="en-US"/>
+        </w:rPr>
+        <w:t xml:space="preserve"> </w:t>
+      </w:r>
+      <w:proofErr w:type="spellStart"/>
+      <w:r>
+        <w:rPr>
+          <w:rFonts w:cstheme="minorHAnsi"/>
+          <w:sz w:val="26"/>
+          <w:szCs w:val="26"/>
+          <w:lang w:val="en-US"/>
+        </w:rPr>
+        <w:t>và</w:t>
+      </w:r>
+      <w:proofErr w:type="spellEnd"/>
+      <w:r>
+        <w:rPr>
+          <w:rFonts w:cstheme="minorHAnsi"/>
+          <w:sz w:val="26"/>
+          <w:szCs w:val="26"/>
+          <w:lang w:val="en-US"/>
+        </w:rPr>
+        <w:t xml:space="preserve"> </w:t>
+      </w:r>
+      <w:proofErr w:type="spellStart"/>
+      <w:r>
+        <w:rPr>
+          <w:rFonts w:cstheme="minorHAnsi"/>
+          <w:sz w:val="26"/>
+          <w:szCs w:val="26"/>
+          <w:lang w:val="en-US"/>
+        </w:rPr>
+        <w:t>nhập</w:t>
+      </w:r>
+      <w:proofErr w:type="spellEnd"/>
+      <w:r>
+        <w:rPr>
+          <w:rFonts w:cstheme="minorHAnsi"/>
+          <w:sz w:val="26"/>
+          <w:szCs w:val="26"/>
+          <w:lang w:val="en-US"/>
+        </w:rPr>
+        <w:t xml:space="preserve"> Le </w:t>
+      </w:r>
+      <w:proofErr w:type="spellStart"/>
+      <w:r>
+        <w:rPr>
+          <w:rFonts w:cstheme="minorHAnsi"/>
+          <w:sz w:val="26"/>
+          <w:szCs w:val="26"/>
+          <w:lang w:val="en-US"/>
+        </w:rPr>
+        <w:t>Thi</w:t>
+      </w:r>
+      <w:proofErr w:type="spellEnd"/>
+      <w:r>
+        <w:rPr>
+          <w:rFonts w:cstheme="minorHAnsi"/>
+          <w:sz w:val="26"/>
+          <w:szCs w:val="26"/>
+          <w:lang w:val="en-US"/>
+        </w:rPr>
+        <w:t xml:space="preserve"> Huynh Mai</w:t>
+      </w:r>
+    </w:p>
+    <w:p>
+      <w:pPr>
+        <w:ind w:firstLine="720"/>
+        <w:rPr>
+          <w:rFonts w:cstheme="minorHAnsi"/>
+          <w:sz w:val="26"/>
+          <w:szCs w:val="26"/>
+          <w:lang w:val="en-US"/>
+        </w:rPr>
+      </w:pPr>
+      <w:r>
+        <w:rPr>
+          <w:rFonts w:cstheme="minorHAnsi"/>
+          <w:sz w:val="26"/>
+          <w:szCs w:val="26"/>
+          <w:lang w:val="en-US"/>
+        </w:rPr>
+        <w:tab/>
+      </w:r>
+      <w:proofErr w:type="spellStart"/>
+      <w:r>
+        <w:rPr>
+          <w:rFonts w:cstheme="minorHAnsi"/>
+          <w:sz w:val="26"/>
+          <w:szCs w:val="26"/>
+          <w:lang w:val="en-US"/>
+        </w:rPr>
+        <w:t>Bấm</w:t>
+      </w:r>
+      <w:proofErr w:type="spellEnd"/>
+      <w:r>
+        <w:rPr>
+          <w:rFonts w:cstheme="minorHAnsi"/>
+          <w:sz w:val="26"/>
+          <w:szCs w:val="26"/>
+          <w:lang w:val="en-US"/>
+        </w:rPr>
+        <w:t xml:space="preserve"> update</w:t>
+      </w:r>
+    </w:p>
+    <w:p>
+      <w:pPr>
+        <w:rPr>
+          <w:rFonts w:cstheme="minorHAnsi"/>
+          <w:sz w:val="26"/>
+          <w:szCs w:val="26"/>
+          <w:lang w:val="en-US"/>
+        </w:rPr>
+      </w:pPr>
+      <w:proofErr w:type="spellStart"/>
+      <w:r>
+        <w:rPr>
+          <w:rFonts w:cstheme="minorHAnsi"/>
+          <w:sz w:val="26"/>
+          <w:szCs w:val="26"/>
+          <w:lang w:val="en-US"/>
+        </w:rPr>
+        <w:t>Bấm</w:t>
+      </w:r>
+      <w:proofErr w:type="spellEnd"/>
+      <w:r>
+        <w:rPr>
+          <w:rFonts w:cstheme="minorHAnsi"/>
+          <w:sz w:val="26"/>
+          <w:szCs w:val="26"/>
+          <w:lang w:val="en-US"/>
+        </w:rPr>
+        <w:t xml:space="preserve"> </w:t>
+      </w:r>
+      <w:proofErr w:type="spellStart"/>
+      <w:r>
+        <w:rPr>
+          <w:rFonts w:cstheme="minorHAnsi"/>
+          <w:sz w:val="26"/>
+          <w:szCs w:val="26"/>
+          <w:lang w:val="en-US"/>
+        </w:rPr>
+        <w:t>nút</w:t>
+      </w:r>
+      <w:proofErr w:type="spellEnd"/>
+      <w:r>
+        <w:rPr>
+          <w:rFonts w:cstheme="minorHAnsi"/>
+          <w:sz w:val="26"/>
+          <w:szCs w:val="26"/>
+          <w:lang w:val="en-US"/>
+        </w:rPr>
+        <w:t xml:space="preserve"> Home</w:t>
+      </w:r>
+    </w:p>
+    <w:p>
+      <w:pPr>
+        <w:rPr>
+          <w:rFonts w:cstheme="minorHAnsi"/>
+          <w:sz w:val="26"/>
+          <w:szCs w:val="26"/>
+          <w:lang w:val="en-US"/>
+        </w:rPr>
+      </w:pPr>
+      <w:r>
+        <w:rPr>
+          <w:rFonts w:cstheme="minorHAnsi"/>
+          <w:sz w:val="26"/>
+          <w:szCs w:val="26"/>
+          <w:lang w:val="en-US"/>
+        </w:rPr>
+        <w:tab/>
+      </w:r>
+      <w:proofErr w:type="spellStart"/>
+      <w:r>
+        <w:rPr>
+          <w:rFonts w:cstheme="minorHAnsi"/>
+          <w:sz w:val="26"/>
+          <w:szCs w:val="26"/>
+          <w:lang w:val="en-US"/>
+        </w:rPr>
+        <w:t>Bấm</w:t>
+      </w:r>
+      <w:proofErr w:type="spellEnd"/>
+      <w:r>
+        <w:rPr>
+          <w:rFonts w:cstheme="minorHAnsi"/>
+          <w:sz w:val="26"/>
+          <w:szCs w:val="26"/>
+          <w:lang w:val="en-US"/>
+        </w:rPr>
+        <w:t xml:space="preserve"> See </w:t>
       </w:r>
       <w:proofErr w:type="gramStart"/>
       <w:r>
@@ -6662,7 +9275,7 @@
           <w:szCs w:val="26"/>
           <w:lang w:val="en-US"/>
         </w:rPr>
-        <w:t>:Chọn</w:t>
+        <w:t>all(</w:t>
       </w:r>
       <w:proofErr w:type="gramEnd"/>
       <w:r>
@@ -6672,12 +9285,11 @@
           <w:szCs w:val="26"/>
           <w:lang w:val="en-US"/>
         </w:rPr>
-        <w:t xml:space="preserve"> edit profile</w:t>
-      </w:r>
-    </w:p>
-    <w:p>
-      <w:pPr>
-        <w:ind w:firstLine="720"/>
+        <w:t>12)</w:t>
+      </w:r>
+    </w:p>
+    <w:p>
+      <w:pPr>
         <w:rPr>
           <w:rFonts w:cstheme="minorHAnsi"/>
           <w:sz w:val="26"/>
@@ -6702,6 +9314,26 @@
           <w:szCs w:val="26"/>
           <w:lang w:val="en-US"/>
         </w:rPr>
+        <w:t>Bước</w:t>
+      </w:r>
+      <w:proofErr w:type="spellEnd"/>
+      <w:r>
+        <w:rPr>
+          <w:rFonts w:cstheme="minorHAnsi"/>
+          <w:sz w:val="26"/>
+          <w:szCs w:val="26"/>
+          <w:lang w:val="en-US"/>
+        </w:rPr>
+        <w:t xml:space="preserve"> 6: </w:t>
+      </w:r>
+      <w:proofErr w:type="spellStart"/>
+      <w:r>
+        <w:rPr>
+          <w:rFonts w:cstheme="minorHAnsi"/>
+          <w:sz w:val="26"/>
+          <w:szCs w:val="26"/>
+          <w:lang w:val="en-US"/>
+        </w:rPr>
         <w:t>Bấm</w:t>
       </w:r>
       <w:proofErr w:type="spellEnd"/>
@@ -6722,596 +9354,6 @@
           <w:szCs w:val="26"/>
           <w:lang w:val="en-US"/>
         </w:rPr>
-        <w:t>vào</w:t>
-      </w:r>
-      <w:proofErr w:type="spellEnd"/>
-      <w:r>
-        <w:rPr>
-          <w:rFonts w:cstheme="minorHAnsi"/>
-          <w:sz w:val="26"/>
-          <w:szCs w:val="26"/>
-          <w:lang w:val="en-US"/>
-        </w:rPr>
-        <w:t xml:space="preserve"> </w:t>
-      </w:r>
-      <w:proofErr w:type="spellStart"/>
-      <w:r>
-        <w:rPr>
-          <w:rFonts w:cstheme="minorHAnsi"/>
-          <w:sz w:val="26"/>
-          <w:szCs w:val="26"/>
-          <w:lang w:val="en-US"/>
-        </w:rPr>
-        <w:t>chổ</w:t>
-      </w:r>
-      <w:proofErr w:type="spellEnd"/>
-      <w:r>
-        <w:rPr>
-          <w:rFonts w:cstheme="minorHAnsi"/>
-          <w:sz w:val="26"/>
-          <w:szCs w:val="26"/>
-          <w:lang w:val="en-US"/>
-        </w:rPr>
-        <w:t xml:space="preserve"> </w:t>
-      </w:r>
-      <w:proofErr w:type="spellStart"/>
-      <w:r>
-        <w:rPr>
-          <w:rFonts w:cstheme="minorHAnsi"/>
-          <w:sz w:val="26"/>
-          <w:szCs w:val="26"/>
-          <w:lang w:val="en-US"/>
-        </w:rPr>
-        <w:t>nhập</w:t>
-      </w:r>
-      <w:proofErr w:type="spellEnd"/>
-      <w:r>
-        <w:rPr>
-          <w:rFonts w:cstheme="minorHAnsi"/>
-          <w:sz w:val="26"/>
-          <w:szCs w:val="26"/>
-          <w:lang w:val="en-US"/>
-        </w:rPr>
-        <w:t xml:space="preserve"> </w:t>
-      </w:r>
-      <w:proofErr w:type="spellStart"/>
-      <w:r>
-        <w:rPr>
-          <w:rFonts w:cstheme="minorHAnsi"/>
-          <w:sz w:val="26"/>
-          <w:szCs w:val="26"/>
-          <w:lang w:val="en-US"/>
-        </w:rPr>
-        <w:t>tên</w:t>
-      </w:r>
-      <w:proofErr w:type="spellEnd"/>
-      <w:r>
-        <w:rPr>
-          <w:rFonts w:cstheme="minorHAnsi"/>
-          <w:sz w:val="26"/>
-          <w:szCs w:val="26"/>
-          <w:lang w:val="en-US"/>
-        </w:rPr>
-        <w:t xml:space="preserve"> </w:t>
-      </w:r>
-      <w:proofErr w:type="spellStart"/>
-      <w:r>
-        <w:rPr>
-          <w:rFonts w:cstheme="minorHAnsi"/>
-          <w:sz w:val="26"/>
-          <w:szCs w:val="26"/>
-          <w:lang w:val="en-US"/>
-        </w:rPr>
-        <w:t>và</w:t>
-      </w:r>
-      <w:proofErr w:type="spellEnd"/>
-      <w:r>
-        <w:rPr>
-          <w:rFonts w:cstheme="minorHAnsi"/>
-          <w:sz w:val="26"/>
-          <w:szCs w:val="26"/>
-          <w:lang w:val="en-US"/>
-        </w:rPr>
-        <w:t xml:space="preserve"> </w:t>
-      </w:r>
-      <w:proofErr w:type="spellStart"/>
-      <w:r>
-        <w:rPr>
-          <w:rFonts w:cstheme="minorHAnsi"/>
-          <w:sz w:val="26"/>
-          <w:szCs w:val="26"/>
-          <w:lang w:val="en-US"/>
-        </w:rPr>
-        <w:t>không</w:t>
-      </w:r>
-      <w:proofErr w:type="spellEnd"/>
-      <w:r>
-        <w:rPr>
-          <w:rFonts w:cstheme="minorHAnsi"/>
-          <w:sz w:val="26"/>
-          <w:szCs w:val="26"/>
-          <w:lang w:val="en-US"/>
-        </w:rPr>
-        <w:t xml:space="preserve"> </w:t>
-      </w:r>
-      <w:proofErr w:type="spellStart"/>
-      <w:r>
-        <w:rPr>
-          <w:rFonts w:cstheme="minorHAnsi"/>
-          <w:sz w:val="26"/>
-          <w:szCs w:val="26"/>
-          <w:lang w:val="en-US"/>
-        </w:rPr>
-        <w:t>nhâp</w:t>
-      </w:r>
-      <w:proofErr w:type="spellEnd"/>
-      <w:r>
-        <w:rPr>
-          <w:rFonts w:cstheme="minorHAnsi"/>
-          <w:sz w:val="26"/>
-          <w:szCs w:val="26"/>
-          <w:lang w:val="en-US"/>
-        </w:rPr>
-        <w:t xml:space="preserve"> </w:t>
-      </w:r>
-      <w:proofErr w:type="spellStart"/>
-      <w:r>
-        <w:rPr>
-          <w:rFonts w:cstheme="minorHAnsi"/>
-          <w:sz w:val="26"/>
-          <w:szCs w:val="26"/>
-          <w:lang w:val="en-US"/>
-        </w:rPr>
-        <w:t>gì</w:t>
-      </w:r>
-      <w:proofErr w:type="spellEnd"/>
-      <w:r>
-        <w:rPr>
-          <w:rFonts w:cstheme="minorHAnsi"/>
-          <w:sz w:val="26"/>
-          <w:szCs w:val="26"/>
-          <w:lang w:val="en-US"/>
-        </w:rPr>
-        <w:t xml:space="preserve"> </w:t>
-      </w:r>
-      <w:proofErr w:type="spellStart"/>
-      <w:r>
-        <w:rPr>
-          <w:rFonts w:cstheme="minorHAnsi"/>
-          <w:sz w:val="26"/>
-          <w:szCs w:val="26"/>
-          <w:lang w:val="en-US"/>
-        </w:rPr>
-        <w:t>vào</w:t>
-      </w:r>
-      <w:proofErr w:type="spellEnd"/>
-    </w:p>
-    <w:p>
-      <w:pPr>
-        <w:ind w:firstLine="720"/>
-        <w:rPr>
-          <w:rFonts w:cstheme="minorHAnsi"/>
-          <w:sz w:val="26"/>
-          <w:szCs w:val="26"/>
-          <w:lang w:val="en-US"/>
-        </w:rPr>
-      </w:pPr>
-      <w:r>
-        <w:rPr>
-          <w:rFonts w:cstheme="minorHAnsi"/>
-          <w:sz w:val="26"/>
-          <w:szCs w:val="26"/>
-          <w:lang w:val="en-US"/>
-        </w:rPr>
-        <w:tab/>
-      </w:r>
-      <w:proofErr w:type="spellStart"/>
-      <w:r>
-        <w:rPr>
-          <w:rFonts w:cstheme="minorHAnsi"/>
-          <w:sz w:val="26"/>
-          <w:szCs w:val="26"/>
-          <w:lang w:val="en-US"/>
-        </w:rPr>
-        <w:t>Bấm</w:t>
-      </w:r>
-      <w:proofErr w:type="spellEnd"/>
-      <w:r>
-        <w:rPr>
-          <w:rFonts w:cstheme="minorHAnsi"/>
-          <w:sz w:val="26"/>
-          <w:szCs w:val="26"/>
-          <w:lang w:val="en-US"/>
-        </w:rPr>
-        <w:t xml:space="preserve"> update</w:t>
-      </w:r>
-    </w:p>
-    <w:p>
-      <w:pPr>
-        <w:ind w:left="720" w:firstLine="720"/>
-        <w:rPr>
-          <w:rFonts w:cstheme="minorHAnsi"/>
-          <w:sz w:val="26"/>
-          <w:szCs w:val="26"/>
-          <w:lang w:val="en-US"/>
-        </w:rPr>
-      </w:pPr>
-      <w:proofErr w:type="spellStart"/>
-      <w:r>
-        <w:rPr>
-          <w:rFonts w:cstheme="minorHAnsi"/>
-          <w:sz w:val="26"/>
-          <w:szCs w:val="26"/>
-          <w:lang w:val="en-US"/>
-        </w:rPr>
-        <w:t>Bấm</w:t>
-      </w:r>
-      <w:proofErr w:type="spellEnd"/>
-      <w:r>
-        <w:rPr>
-          <w:rFonts w:cstheme="minorHAnsi"/>
-          <w:sz w:val="26"/>
-          <w:szCs w:val="26"/>
-          <w:lang w:val="en-US"/>
-        </w:rPr>
-        <w:t xml:space="preserve"> </w:t>
-      </w:r>
-      <w:proofErr w:type="spellStart"/>
-      <w:r>
-        <w:rPr>
-          <w:rFonts w:cstheme="minorHAnsi"/>
-          <w:sz w:val="26"/>
-          <w:szCs w:val="26"/>
-          <w:lang w:val="en-US"/>
-        </w:rPr>
-        <w:t>vào</w:t>
-      </w:r>
-      <w:proofErr w:type="spellEnd"/>
-      <w:r>
-        <w:rPr>
-          <w:rFonts w:cstheme="minorHAnsi"/>
-          <w:sz w:val="26"/>
-          <w:szCs w:val="26"/>
-          <w:lang w:val="en-US"/>
-        </w:rPr>
-        <w:t xml:space="preserve"> </w:t>
-      </w:r>
-      <w:proofErr w:type="spellStart"/>
-      <w:r>
-        <w:rPr>
-          <w:rFonts w:cstheme="minorHAnsi"/>
-          <w:sz w:val="26"/>
-          <w:szCs w:val="26"/>
-          <w:lang w:val="en-US"/>
-        </w:rPr>
-        <w:t>chổ</w:t>
-      </w:r>
-      <w:proofErr w:type="spellEnd"/>
-      <w:r>
-        <w:rPr>
-          <w:rFonts w:cstheme="minorHAnsi"/>
-          <w:sz w:val="26"/>
-          <w:szCs w:val="26"/>
-          <w:lang w:val="en-US"/>
-        </w:rPr>
-        <w:t xml:space="preserve"> </w:t>
-      </w:r>
-      <w:proofErr w:type="spellStart"/>
-      <w:r>
-        <w:rPr>
-          <w:rFonts w:cstheme="minorHAnsi"/>
-          <w:sz w:val="26"/>
-          <w:szCs w:val="26"/>
-          <w:lang w:val="en-US"/>
-        </w:rPr>
-        <w:t>nhập</w:t>
-      </w:r>
-      <w:proofErr w:type="spellEnd"/>
-      <w:r>
-        <w:rPr>
-          <w:rFonts w:cstheme="minorHAnsi"/>
-          <w:sz w:val="26"/>
-          <w:szCs w:val="26"/>
-          <w:lang w:val="en-US"/>
-        </w:rPr>
-        <w:t xml:space="preserve"> </w:t>
-      </w:r>
-      <w:proofErr w:type="spellStart"/>
-      <w:r>
-        <w:rPr>
-          <w:rFonts w:cstheme="minorHAnsi"/>
-          <w:sz w:val="26"/>
-          <w:szCs w:val="26"/>
-          <w:lang w:val="en-US"/>
-        </w:rPr>
-        <w:t>tên</w:t>
-      </w:r>
-      <w:proofErr w:type="spellEnd"/>
-      <w:r>
-        <w:rPr>
-          <w:rFonts w:cstheme="minorHAnsi"/>
-          <w:sz w:val="26"/>
-          <w:szCs w:val="26"/>
-          <w:lang w:val="en-US"/>
-        </w:rPr>
-        <w:t xml:space="preserve"> </w:t>
-      </w:r>
-      <w:proofErr w:type="spellStart"/>
-      <w:r>
-        <w:rPr>
-          <w:rFonts w:cstheme="minorHAnsi"/>
-          <w:sz w:val="26"/>
-          <w:szCs w:val="26"/>
-          <w:lang w:val="en-US"/>
-        </w:rPr>
-        <w:t>và</w:t>
-      </w:r>
-      <w:proofErr w:type="spellEnd"/>
-      <w:r>
-        <w:rPr>
-          <w:rFonts w:cstheme="minorHAnsi"/>
-          <w:sz w:val="26"/>
-          <w:szCs w:val="26"/>
-          <w:lang w:val="en-US"/>
-        </w:rPr>
-        <w:t xml:space="preserve"> </w:t>
-      </w:r>
-      <w:proofErr w:type="spellStart"/>
-      <w:r>
-        <w:rPr>
-          <w:rFonts w:cstheme="minorHAnsi"/>
-          <w:sz w:val="26"/>
-          <w:szCs w:val="26"/>
-          <w:lang w:val="en-US"/>
-        </w:rPr>
-        <w:t>nhập</w:t>
-      </w:r>
-      <w:proofErr w:type="spellEnd"/>
-      <w:r>
-        <w:rPr>
-          <w:rFonts w:cstheme="minorHAnsi"/>
-          <w:sz w:val="26"/>
-          <w:szCs w:val="26"/>
-          <w:lang w:val="en-US"/>
-        </w:rPr>
-        <w:t xml:space="preserve"> Le </w:t>
-      </w:r>
-      <w:proofErr w:type="spellStart"/>
-      <w:r>
-        <w:rPr>
-          <w:rFonts w:cstheme="minorHAnsi"/>
-          <w:sz w:val="26"/>
-          <w:szCs w:val="26"/>
-          <w:lang w:val="en-US"/>
-        </w:rPr>
-        <w:t>Thi</w:t>
-      </w:r>
-      <w:proofErr w:type="spellEnd"/>
-      <w:r>
-        <w:rPr>
-          <w:rFonts w:cstheme="minorHAnsi"/>
-          <w:sz w:val="26"/>
-          <w:szCs w:val="26"/>
-          <w:lang w:val="en-US"/>
-        </w:rPr>
-        <w:t xml:space="preserve"> Huynh Mai</w:t>
-      </w:r>
-    </w:p>
-    <w:p>
-      <w:pPr>
-        <w:ind w:firstLine="720"/>
-        <w:rPr>
-          <w:rFonts w:cstheme="minorHAnsi"/>
-          <w:sz w:val="26"/>
-          <w:szCs w:val="26"/>
-          <w:lang w:val="en-US"/>
-        </w:rPr>
-      </w:pPr>
-      <w:r>
-        <w:rPr>
-          <w:rFonts w:cstheme="minorHAnsi"/>
-          <w:sz w:val="26"/>
-          <w:szCs w:val="26"/>
-          <w:lang w:val="en-US"/>
-        </w:rPr>
-        <w:tab/>
-      </w:r>
-      <w:proofErr w:type="spellStart"/>
-      <w:r>
-        <w:rPr>
-          <w:rFonts w:cstheme="minorHAnsi"/>
-          <w:sz w:val="26"/>
-          <w:szCs w:val="26"/>
-          <w:lang w:val="en-US"/>
-        </w:rPr>
-        <w:t>Bấm</w:t>
-      </w:r>
-      <w:proofErr w:type="spellEnd"/>
-      <w:r>
-        <w:rPr>
-          <w:rFonts w:cstheme="minorHAnsi"/>
-          <w:sz w:val="26"/>
-          <w:szCs w:val="26"/>
-          <w:lang w:val="en-US"/>
-        </w:rPr>
-        <w:t xml:space="preserve"> update</w:t>
-      </w:r>
-    </w:p>
-    <w:p>
-      <w:pPr>
-        <w:rPr>
-          <w:rFonts w:cstheme="minorHAnsi"/>
-          <w:sz w:val="26"/>
-          <w:szCs w:val="26"/>
-          <w:lang w:val="en-US"/>
-        </w:rPr>
-      </w:pPr>
-      <w:proofErr w:type="spellStart"/>
-      <w:r>
-        <w:rPr>
-          <w:rFonts w:cstheme="minorHAnsi"/>
-          <w:sz w:val="26"/>
-          <w:szCs w:val="26"/>
-          <w:lang w:val="en-US"/>
-        </w:rPr>
-        <w:t>Bấm</w:t>
-      </w:r>
-      <w:proofErr w:type="spellEnd"/>
-      <w:r>
-        <w:rPr>
-          <w:rFonts w:cstheme="minorHAnsi"/>
-          <w:sz w:val="26"/>
-          <w:szCs w:val="26"/>
-          <w:lang w:val="en-US"/>
-        </w:rPr>
-        <w:t xml:space="preserve"> </w:t>
-      </w:r>
-      <w:proofErr w:type="spellStart"/>
-      <w:r>
-        <w:rPr>
-          <w:rFonts w:cstheme="minorHAnsi"/>
-          <w:sz w:val="26"/>
-          <w:szCs w:val="26"/>
-          <w:lang w:val="en-US"/>
-        </w:rPr>
-        <w:t>nút</w:t>
-      </w:r>
-      <w:proofErr w:type="spellEnd"/>
-      <w:r>
-        <w:rPr>
-          <w:rFonts w:cstheme="minorHAnsi"/>
-          <w:sz w:val="26"/>
-          <w:szCs w:val="26"/>
-          <w:lang w:val="en-US"/>
-        </w:rPr>
-        <w:t xml:space="preserve"> Home</w:t>
-      </w:r>
-    </w:p>
-    <w:p>
-      <w:pPr>
-        <w:rPr>
-          <w:rFonts w:cstheme="minorHAnsi"/>
-          <w:sz w:val="26"/>
-          <w:szCs w:val="26"/>
-          <w:lang w:val="en-US"/>
-        </w:rPr>
-      </w:pPr>
-      <w:r>
-        <w:rPr>
-          <w:rFonts w:cstheme="minorHAnsi"/>
-          <w:sz w:val="26"/>
-          <w:szCs w:val="26"/>
-          <w:lang w:val="en-US"/>
-        </w:rPr>
-        <w:tab/>
-      </w:r>
-      <w:proofErr w:type="spellStart"/>
-      <w:r>
-        <w:rPr>
-          <w:rFonts w:cstheme="minorHAnsi"/>
-          <w:sz w:val="26"/>
-          <w:szCs w:val="26"/>
-          <w:lang w:val="en-US"/>
-        </w:rPr>
-        <w:t>Bấm</w:t>
-      </w:r>
-      <w:proofErr w:type="spellEnd"/>
-      <w:r>
-        <w:rPr>
-          <w:rFonts w:cstheme="minorHAnsi"/>
-          <w:sz w:val="26"/>
-          <w:szCs w:val="26"/>
-          <w:lang w:val="en-US"/>
-        </w:rPr>
-        <w:t xml:space="preserve"> See </w:t>
-      </w:r>
-      <w:proofErr w:type="gramStart"/>
-      <w:r>
-        <w:rPr>
-          <w:rFonts w:cstheme="minorHAnsi"/>
-          <w:sz w:val="26"/>
-          <w:szCs w:val="26"/>
-          <w:lang w:val="en-US"/>
-        </w:rPr>
-        <w:t>all(</w:t>
-      </w:r>
-      <w:proofErr w:type="gramEnd"/>
-      <w:r>
-        <w:rPr>
-          <w:rFonts w:cstheme="minorHAnsi"/>
-          <w:sz w:val="26"/>
-          <w:szCs w:val="26"/>
-          <w:lang w:val="en-US"/>
-        </w:rPr>
-        <w:t>12)</w:t>
-      </w:r>
-    </w:p>
-    <w:p>
-      <w:pPr>
-        <w:rPr>
-          <w:rFonts w:cstheme="minorHAnsi"/>
-          <w:sz w:val="26"/>
-          <w:szCs w:val="26"/>
-          <w:lang w:val="en-US"/>
-        </w:rPr>
-      </w:pPr>
-      <w:r>
-        <w:rPr>
-          <w:rFonts w:cstheme="minorHAnsi"/>
-          <w:sz w:val="26"/>
-          <w:szCs w:val="26"/>
-          <w:lang w:val="en-US"/>
-        </w:rPr>
-        <w:tab/>
-      </w:r>
-      <w:proofErr w:type="spellStart"/>
-      <w:r>
-        <w:rPr>
-          <w:rFonts w:cstheme="minorHAnsi"/>
-          <w:sz w:val="26"/>
-          <w:szCs w:val="26"/>
-          <w:lang w:val="en-US"/>
-        </w:rPr>
-        <w:t>Bước</w:t>
-      </w:r>
-      <w:proofErr w:type="spellEnd"/>
-      <w:r>
-        <w:rPr>
-          <w:rFonts w:cstheme="minorHAnsi"/>
-          <w:sz w:val="26"/>
-          <w:szCs w:val="26"/>
-          <w:lang w:val="en-US"/>
-        </w:rPr>
-        <w:t xml:space="preserve"> 6: </w:t>
-      </w:r>
-      <w:proofErr w:type="spellStart"/>
-      <w:r>
-        <w:rPr>
-          <w:rFonts w:cstheme="minorHAnsi"/>
-          <w:sz w:val="26"/>
-          <w:szCs w:val="26"/>
-          <w:lang w:val="en-US"/>
-        </w:rPr>
-        <w:t>Bấm</w:t>
-      </w:r>
-      <w:proofErr w:type="spellEnd"/>
-      <w:r>
-        <w:rPr>
-          <w:rFonts w:cstheme="minorHAnsi"/>
-          <w:sz w:val="26"/>
-          <w:szCs w:val="26"/>
-          <w:lang w:val="en-US"/>
-        </w:rPr>
-        <w:t xml:space="preserve"> </w:t>
-      </w:r>
-      <w:proofErr w:type="spellStart"/>
-      <w:r>
-        <w:rPr>
-          <w:rFonts w:cstheme="minorHAnsi"/>
-          <w:sz w:val="26"/>
-          <w:szCs w:val="26"/>
-          <w:lang w:val="en-US"/>
-        </w:rPr>
         <w:t>thanh</w:t>
       </w:r>
       <w:proofErr w:type="spellEnd"/>
@@ -7341,7 +9383,6 @@
           <w:szCs w:val="26"/>
           <w:lang w:val="en-US"/>
         </w:rPr>
-        <w:lastRenderedPageBreak/>
         <w:tab/>
       </w:r>
       <w:r>
@@ -8356,6 +10397,7 @@
           <w:szCs w:val="26"/>
           <w:lang w:val="en-US"/>
         </w:rPr>
+        <w:lastRenderedPageBreak/>
         <w:t>Chọn</w:t>
       </w:r>
       <w:proofErr w:type="spellEnd"/>
@@ -9726,7 +11768,6 @@
           <w:szCs w:val="26"/>
           <w:lang w:val="en-US"/>
         </w:rPr>
-        <w:lastRenderedPageBreak/>
         <w:tab/>
       </w:r>
       <w:r>
@@ -10817,6 +12858,7 @@
           <w:szCs w:val="26"/>
           <w:lang w:val="en-US"/>
         </w:rPr>
+        <w:lastRenderedPageBreak/>
         <w:t>Chọn</w:t>
       </w:r>
       <w:proofErr w:type="spellEnd"/>
@@ -11255,6 +13297,127 @@
         </w:rPr>
         <w:t xml:space="preserve"> Logout</w:t>
       </w:r>
+    </w:p>
+    <w:p>
+      <w:pPr>
+        <w:pStyle w:val="ListParagraph"/>
+        <w:numPr>
+          <w:ilvl w:val="0"/>
+          <w:numId w:val="12"/>
+        </w:numPr>
+        <w:ind w:left="426" w:hanging="436"/>
+        <w:rPr>
+          <w:b/>
+          <w:color w:val="C00000"/>
+          <w:sz w:val="36"/>
+          <w:szCs w:val="36"/>
+        </w:rPr>
+      </w:pPr>
+      <w:r>
+        <w:rPr>
+          <w:b/>
+          <w:color w:val="C00000"/>
+          <w:sz w:val="36"/>
+          <w:szCs w:val="36"/>
+        </w:rPr>
+        <w:t xml:space="preserve">KỊCH BẢN DEMO THEME </w:t>
+      </w:r>
+      <w:r>
+        <w:rPr>
+          <w:b/>
+          <w:color w:val="C00000"/>
+          <w:sz w:val="36"/>
+          <w:szCs w:val="36"/>
+        </w:rPr>
+        <w:t>1</w:t>
+      </w:r>
+    </w:p>
+    <w:p>
+      <w:pPr>
+        <w:rPr>
+          <w:b/>
+          <w:color w:val="002060"/>
+          <w:sz w:val="32"/>
+        </w:rPr>
+      </w:pPr>
+      <w:r>
+        <w:rPr>
+          <w:b/>
+          <w:color w:val="002060"/>
+          <w:sz w:val="32"/>
+        </w:rPr>
+        <w:t xml:space="preserve">ROLE </w:t>
+      </w:r>
+      <w:r>
+        <w:rPr>
+          <w:b/>
+          <w:color w:val="002060"/>
+          <w:sz w:val="32"/>
+        </w:rPr>
+        <w:t>ADMIN</w:t>
+      </w:r>
+    </w:p>
+    <w:p>
+      <w:pPr>
+        <w:rPr>
+          <w:b/>
+          <w:color w:val="002060"/>
+          <w:sz w:val="32"/>
+        </w:rPr>
+      </w:pPr>
+      <w:r>
+        <w:rPr>
+          <w:b/>
+          <w:color w:val="002060"/>
+          <w:sz w:val="32"/>
+        </w:rPr>
+        <w:t xml:space="preserve">ROLE </w:t>
+      </w:r>
+      <w:r>
+        <w:rPr>
+          <w:b/>
+          <w:color w:val="002060"/>
+          <w:sz w:val="32"/>
+        </w:rPr>
+        <w:t>EMPLOYEE</w:t>
+      </w:r>
+    </w:p>
+    <w:p>
+      <w:pPr>
+        <w:rPr>
+          <w:b/>
+          <w:color w:val="002060"/>
+          <w:sz w:val="32"/>
+        </w:rPr>
+      </w:pPr>
+      <w:r>
+        <w:rPr>
+          <w:b/>
+          <w:color w:val="002060"/>
+          <w:sz w:val="32"/>
+        </w:rPr>
+        <w:t>ROLE USER</w:t>
+      </w:r>
+    </w:p>
+    <w:p>
+      <w:pPr>
+        <w:rPr>
+          <w:b/>
+          <w:color w:val="002060"/>
+          <w:sz w:val="32"/>
+        </w:rPr>
+      </w:pPr>
+      <w:bookmarkStart w:id="0" w:name="_GoBack"/>
+      <w:bookmarkEnd w:id="0"/>
+    </w:p>
+    <w:p>
+      <w:pPr>
+        <w:rPr>
+          <w:b/>
+          <w:color w:val="002060"/>
+          <w:sz w:val="32"/>
+        </w:rPr>
+      </w:pPr>
     </w:p>
     <w:p>
       <w:pPr>
@@ -11744,6 +13907,92 @@
     </w:lvl>
   </w:abstractNum>
   <w:abstractNum w:abstractNumId="4">
+    <w:nsid w:val="24DB0C1F"/>
+    <w:multiLevelType w:val="hybridMultilevel"/>
+    <w:tmpl w:val="855CBA44"/>
+    <w:lvl w:ilvl="0" w:tplc="0409000F">
+      <w:start w:val="1"/>
+      <w:numFmt w:val="decimal"/>
+      <w:lvlText w:val="%1."/>
+      <w:lvlJc w:val="left"/>
+      <w:pPr>
+        <w:ind w:left="720" w:hanging="360"/>
+      </w:pPr>
+    </w:lvl>
+    <w:lvl w:ilvl="1" w:tplc="04090019" w:tentative="1">
+      <w:start w:val="1"/>
+      <w:numFmt w:val="lowerLetter"/>
+      <w:lvlText w:val="%2."/>
+      <w:lvlJc w:val="left"/>
+      <w:pPr>
+        <w:ind w:left="1440" w:hanging="360"/>
+      </w:pPr>
+    </w:lvl>
+    <w:lvl w:ilvl="2" w:tplc="0409001B" w:tentative="1">
+      <w:start w:val="1"/>
+      <w:numFmt w:val="lowerRoman"/>
+      <w:lvlText w:val="%3."/>
+      <w:lvlJc w:val="right"/>
+      <w:pPr>
+        <w:ind w:left="2160" w:hanging="180"/>
+      </w:pPr>
+    </w:lvl>
+    <w:lvl w:ilvl="3" w:tplc="0409000F" w:tentative="1">
+      <w:start w:val="1"/>
+      <w:numFmt w:val="decimal"/>
+      <w:lvlText w:val="%4."/>
+      <w:lvlJc w:val="left"/>
+      <w:pPr>
+        <w:ind w:left="2880" w:hanging="360"/>
+      </w:pPr>
+    </w:lvl>
+    <w:lvl w:ilvl="4" w:tplc="04090019" w:tentative="1">
+      <w:start w:val="1"/>
+      <w:numFmt w:val="lowerLetter"/>
+      <w:lvlText w:val="%5."/>
+      <w:lvlJc w:val="left"/>
+      <w:pPr>
+        <w:ind w:left="3600" w:hanging="360"/>
+      </w:pPr>
+    </w:lvl>
+    <w:lvl w:ilvl="5" w:tplc="0409001B" w:tentative="1">
+      <w:start w:val="1"/>
+      <w:numFmt w:val="lowerRoman"/>
+      <w:lvlText w:val="%6."/>
+      <w:lvlJc w:val="right"/>
+      <w:pPr>
+        <w:ind w:left="4320" w:hanging="180"/>
+      </w:pPr>
+    </w:lvl>
+    <w:lvl w:ilvl="6" w:tplc="0409000F" w:tentative="1">
+      <w:start w:val="1"/>
+      <w:numFmt w:val="decimal"/>
+      <w:lvlText w:val="%7."/>
+      <w:lvlJc w:val="left"/>
+      <w:pPr>
+        <w:ind w:left="5040" w:hanging="360"/>
+      </w:pPr>
+    </w:lvl>
+    <w:lvl w:ilvl="7" w:tplc="04090019" w:tentative="1">
+      <w:start w:val="1"/>
+      <w:numFmt w:val="lowerLetter"/>
+      <w:lvlText w:val="%8."/>
+      <w:lvlJc w:val="left"/>
+      <w:pPr>
+        <w:ind w:left="5760" w:hanging="360"/>
+      </w:pPr>
+    </w:lvl>
+    <w:lvl w:ilvl="8" w:tplc="0409001B" w:tentative="1">
+      <w:start w:val="1"/>
+      <w:numFmt w:val="lowerRoman"/>
+      <w:lvlText w:val="%9."/>
+      <w:lvlJc w:val="right"/>
+      <w:pPr>
+        <w:ind w:left="6480" w:hanging="180"/>
+      </w:pPr>
+    </w:lvl>
+  </w:abstractNum>
+  <w:abstractNum w:abstractNumId="5">
     <w:nsid w:val="284B74F8"/>
     <w:multiLevelType w:val="hybridMultilevel"/>
     <w:tmpl w:val="5220EA04"/>
@@ -11855,7 +14104,93 @@
       </w:rPr>
     </w:lvl>
   </w:abstractNum>
-  <w:abstractNum w:abstractNumId="5">
+  <w:abstractNum w:abstractNumId="6">
+    <w:nsid w:val="3F751C28"/>
+    <w:multiLevelType w:val="hybridMultilevel"/>
+    <w:tmpl w:val="B8542864"/>
+    <w:lvl w:ilvl="0" w:tplc="0409000F">
+      <w:start w:val="1"/>
+      <w:numFmt w:val="decimal"/>
+      <w:lvlText w:val="%1."/>
+      <w:lvlJc w:val="left"/>
+      <w:pPr>
+        <w:ind w:left="720" w:hanging="360"/>
+      </w:pPr>
+    </w:lvl>
+    <w:lvl w:ilvl="1" w:tplc="04090019" w:tentative="1">
+      <w:start w:val="1"/>
+      <w:numFmt w:val="lowerLetter"/>
+      <w:lvlText w:val="%2."/>
+      <w:lvlJc w:val="left"/>
+      <w:pPr>
+        <w:ind w:left="1440" w:hanging="360"/>
+      </w:pPr>
+    </w:lvl>
+    <w:lvl w:ilvl="2" w:tplc="0409001B" w:tentative="1">
+      <w:start w:val="1"/>
+      <w:numFmt w:val="lowerRoman"/>
+      <w:lvlText w:val="%3."/>
+      <w:lvlJc w:val="right"/>
+      <w:pPr>
+        <w:ind w:left="2160" w:hanging="180"/>
+      </w:pPr>
+    </w:lvl>
+    <w:lvl w:ilvl="3" w:tplc="0409000F" w:tentative="1">
+      <w:start w:val="1"/>
+      <w:numFmt w:val="decimal"/>
+      <w:lvlText w:val="%4."/>
+      <w:lvlJc w:val="left"/>
+      <w:pPr>
+        <w:ind w:left="2880" w:hanging="360"/>
+      </w:pPr>
+    </w:lvl>
+    <w:lvl w:ilvl="4" w:tplc="04090019" w:tentative="1">
+      <w:start w:val="1"/>
+      <w:numFmt w:val="lowerLetter"/>
+      <w:lvlText w:val="%5."/>
+      <w:lvlJc w:val="left"/>
+      <w:pPr>
+        <w:ind w:left="3600" w:hanging="360"/>
+      </w:pPr>
+    </w:lvl>
+    <w:lvl w:ilvl="5" w:tplc="0409001B" w:tentative="1">
+      <w:start w:val="1"/>
+      <w:numFmt w:val="lowerRoman"/>
+      <w:lvlText w:val="%6."/>
+      <w:lvlJc w:val="right"/>
+      <w:pPr>
+        <w:ind w:left="4320" w:hanging="180"/>
+      </w:pPr>
+    </w:lvl>
+    <w:lvl w:ilvl="6" w:tplc="0409000F" w:tentative="1">
+      <w:start w:val="1"/>
+      <w:numFmt w:val="decimal"/>
+      <w:lvlText w:val="%7."/>
+      <w:lvlJc w:val="left"/>
+      <w:pPr>
+        <w:ind w:left="5040" w:hanging="360"/>
+      </w:pPr>
+    </w:lvl>
+    <w:lvl w:ilvl="7" w:tplc="04090019" w:tentative="1">
+      <w:start w:val="1"/>
+      <w:numFmt w:val="lowerLetter"/>
+      <w:lvlText w:val="%8."/>
+      <w:lvlJc w:val="left"/>
+      <w:pPr>
+        <w:ind w:left="5760" w:hanging="360"/>
+      </w:pPr>
+    </w:lvl>
+    <w:lvl w:ilvl="8" w:tplc="0409001B" w:tentative="1">
+      <w:start w:val="1"/>
+      <w:numFmt w:val="lowerRoman"/>
+      <w:lvlText w:val="%9."/>
+      <w:lvlJc w:val="right"/>
+      <w:pPr>
+        <w:ind w:left="6480" w:hanging="180"/>
+      </w:pPr>
+    </w:lvl>
+  </w:abstractNum>
+  <w:abstractNum w:abstractNumId="7">
     <w:nsid w:val="464A59DB"/>
     <w:multiLevelType w:val="hybridMultilevel"/>
     <w:tmpl w:val="D04C8F00"/>
@@ -11967,7 +14302,185 @@
       </w:rPr>
     </w:lvl>
   </w:abstractNum>
-  <w:abstractNum w:abstractNumId="6">
+  <w:abstractNum w:abstractNumId="8">
+    <w:nsid w:val="4B8877C7"/>
+    <w:multiLevelType w:val="hybridMultilevel"/>
+    <w:tmpl w:val="2EBC6F06"/>
+    <w:lvl w:ilvl="0" w:tplc="0409000F">
+      <w:start w:val="1"/>
+      <w:numFmt w:val="decimal"/>
+      <w:lvlText w:val="%1."/>
+      <w:lvlJc w:val="left"/>
+      <w:pPr>
+        <w:ind w:left="720" w:hanging="360"/>
+      </w:pPr>
+      <w:rPr>
+        <w:rFonts w:hint="default"/>
+      </w:rPr>
+    </w:lvl>
+    <w:lvl w:ilvl="1" w:tplc="04090019" w:tentative="1">
+      <w:start w:val="1"/>
+      <w:numFmt w:val="lowerLetter"/>
+      <w:lvlText w:val="%2."/>
+      <w:lvlJc w:val="left"/>
+      <w:pPr>
+        <w:ind w:left="1440" w:hanging="360"/>
+      </w:pPr>
+    </w:lvl>
+    <w:lvl w:ilvl="2" w:tplc="0409001B" w:tentative="1">
+      <w:start w:val="1"/>
+      <w:numFmt w:val="lowerRoman"/>
+      <w:lvlText w:val="%3."/>
+      <w:lvlJc w:val="right"/>
+      <w:pPr>
+        <w:ind w:left="2160" w:hanging="180"/>
+      </w:pPr>
+    </w:lvl>
+    <w:lvl w:ilvl="3" w:tplc="0409000F" w:tentative="1">
+      <w:start w:val="1"/>
+      <w:numFmt w:val="decimal"/>
+      <w:lvlText w:val="%4."/>
+      <w:lvlJc w:val="left"/>
+      <w:pPr>
+        <w:ind w:left="2880" w:hanging="360"/>
+      </w:pPr>
+    </w:lvl>
+    <w:lvl w:ilvl="4" w:tplc="04090019" w:tentative="1">
+      <w:start w:val="1"/>
+      <w:numFmt w:val="lowerLetter"/>
+      <w:lvlText w:val="%5."/>
+      <w:lvlJc w:val="left"/>
+      <w:pPr>
+        <w:ind w:left="3600" w:hanging="360"/>
+      </w:pPr>
+    </w:lvl>
+    <w:lvl w:ilvl="5" w:tplc="0409001B" w:tentative="1">
+      <w:start w:val="1"/>
+      <w:numFmt w:val="lowerRoman"/>
+      <w:lvlText w:val="%6."/>
+      <w:lvlJc w:val="right"/>
+      <w:pPr>
+        <w:ind w:left="4320" w:hanging="180"/>
+      </w:pPr>
+    </w:lvl>
+    <w:lvl w:ilvl="6" w:tplc="0409000F" w:tentative="1">
+      <w:start w:val="1"/>
+      <w:numFmt w:val="decimal"/>
+      <w:lvlText w:val="%7."/>
+      <w:lvlJc w:val="left"/>
+      <w:pPr>
+        <w:ind w:left="5040" w:hanging="360"/>
+      </w:pPr>
+    </w:lvl>
+    <w:lvl w:ilvl="7" w:tplc="04090019" w:tentative="1">
+      <w:start w:val="1"/>
+      <w:numFmt w:val="lowerLetter"/>
+      <w:lvlText w:val="%8."/>
+      <w:lvlJc w:val="left"/>
+      <w:pPr>
+        <w:ind w:left="5760" w:hanging="360"/>
+      </w:pPr>
+    </w:lvl>
+    <w:lvl w:ilvl="8" w:tplc="0409001B" w:tentative="1">
+      <w:start w:val="1"/>
+      <w:numFmt w:val="lowerRoman"/>
+      <w:lvlText w:val="%9."/>
+      <w:lvlJc w:val="right"/>
+      <w:pPr>
+        <w:ind w:left="6480" w:hanging="180"/>
+      </w:pPr>
+    </w:lvl>
+  </w:abstractNum>
+  <w:abstractNum w:abstractNumId="9">
+    <w:nsid w:val="52DD2375"/>
+    <w:multiLevelType w:val="hybridMultilevel"/>
+    <w:tmpl w:val="41CED3FE"/>
+    <w:lvl w:ilvl="0" w:tplc="0409000F">
+      <w:start w:val="1"/>
+      <w:numFmt w:val="decimal"/>
+      <w:lvlText w:val="%1."/>
+      <w:lvlJc w:val="left"/>
+      <w:pPr>
+        <w:ind w:left="720" w:hanging="360"/>
+      </w:pPr>
+      <w:rPr>
+        <w:rFonts w:hint="default"/>
+      </w:rPr>
+    </w:lvl>
+    <w:lvl w:ilvl="1" w:tplc="04090019" w:tentative="1">
+      <w:start w:val="1"/>
+      <w:numFmt w:val="lowerLetter"/>
+      <w:lvlText w:val="%2."/>
+      <w:lvlJc w:val="left"/>
+      <w:pPr>
+        <w:ind w:left="1440" w:hanging="360"/>
+      </w:pPr>
+    </w:lvl>
+    <w:lvl w:ilvl="2" w:tplc="0409001B" w:tentative="1">
+      <w:start w:val="1"/>
+      <w:numFmt w:val="lowerRoman"/>
+      <w:lvlText w:val="%3."/>
+      <w:lvlJc w:val="right"/>
+      <w:pPr>
+        <w:ind w:left="2160" w:hanging="180"/>
+      </w:pPr>
+    </w:lvl>
+    <w:lvl w:ilvl="3" w:tplc="0409000F" w:tentative="1">
+      <w:start w:val="1"/>
+      <w:numFmt w:val="decimal"/>
+      <w:lvlText w:val="%4."/>
+      <w:lvlJc w:val="left"/>
+      <w:pPr>
+        <w:ind w:left="2880" w:hanging="360"/>
+      </w:pPr>
+    </w:lvl>
+    <w:lvl w:ilvl="4" w:tplc="04090019" w:tentative="1">
+      <w:start w:val="1"/>
+      <w:numFmt w:val="lowerLetter"/>
+      <w:lvlText w:val="%5."/>
+      <w:lvlJc w:val="left"/>
+      <w:pPr>
+        <w:ind w:left="3600" w:hanging="360"/>
+      </w:pPr>
+    </w:lvl>
+    <w:lvl w:ilvl="5" w:tplc="0409001B" w:tentative="1">
+      <w:start w:val="1"/>
+      <w:numFmt w:val="lowerRoman"/>
+      <w:lvlText w:val="%6."/>
+      <w:lvlJc w:val="right"/>
+      <w:pPr>
+        <w:ind w:left="4320" w:hanging="180"/>
+      </w:pPr>
+    </w:lvl>
+    <w:lvl w:ilvl="6" w:tplc="0409000F" w:tentative="1">
+      <w:start w:val="1"/>
+      <w:numFmt w:val="decimal"/>
+      <w:lvlText w:val="%7."/>
+      <w:lvlJc w:val="left"/>
+      <w:pPr>
+        <w:ind w:left="5040" w:hanging="360"/>
+      </w:pPr>
+    </w:lvl>
+    <w:lvl w:ilvl="7" w:tplc="04090019" w:tentative="1">
+      <w:start w:val="1"/>
+      <w:numFmt w:val="lowerLetter"/>
+      <w:lvlText w:val="%8."/>
+      <w:lvlJc w:val="left"/>
+      <w:pPr>
+        <w:ind w:left="5760" w:hanging="360"/>
+      </w:pPr>
+    </w:lvl>
+    <w:lvl w:ilvl="8" w:tplc="0409001B" w:tentative="1">
+      <w:start w:val="1"/>
+      <w:numFmt w:val="lowerRoman"/>
+      <w:lvlText w:val="%9."/>
+      <w:lvlJc w:val="right"/>
+      <w:pPr>
+        <w:ind w:left="6480" w:hanging="180"/>
+      </w:pPr>
+    </w:lvl>
+  </w:abstractNum>
+  <w:abstractNum w:abstractNumId="10">
     <w:nsid w:val="5B870460"/>
     <w:multiLevelType w:val="hybridMultilevel"/>
     <w:tmpl w:val="15024926"/>
@@ -11983,6 +14496,118 @@
       </w:rPr>
     </w:lvl>
     <w:lvl w:ilvl="1" w:tplc="04090003">
+      <w:start w:val="1"/>
+      <w:numFmt w:val="bullet"/>
+      <w:lvlText w:val="o"/>
+      <w:lvlJc w:val="left"/>
+      <w:pPr>
+        <w:ind w:left="1440" w:hanging="360"/>
+      </w:pPr>
+      <w:rPr>
+        <w:rFonts w:ascii="Courier New" w:hAnsi="Courier New" w:cs="Courier New" w:hint="default"/>
+      </w:rPr>
+    </w:lvl>
+    <w:lvl w:ilvl="2" w:tplc="04090005" w:tentative="1">
+      <w:start w:val="1"/>
+      <w:numFmt w:val="bullet"/>
+      <w:lvlText w:val=""/>
+      <w:lvlJc w:val="left"/>
+      <w:pPr>
+        <w:ind w:left="2160" w:hanging="360"/>
+      </w:pPr>
+      <w:rPr>
+        <w:rFonts w:ascii="Wingdings" w:hAnsi="Wingdings" w:hint="default"/>
+      </w:rPr>
+    </w:lvl>
+    <w:lvl w:ilvl="3" w:tplc="04090001" w:tentative="1">
+      <w:start w:val="1"/>
+      <w:numFmt w:val="bullet"/>
+      <w:lvlText w:val=""/>
+      <w:lvlJc w:val="left"/>
+      <w:pPr>
+        <w:ind w:left="2880" w:hanging="360"/>
+      </w:pPr>
+      <w:rPr>
+        <w:rFonts w:ascii="Symbol" w:hAnsi="Symbol" w:hint="default"/>
+      </w:rPr>
+    </w:lvl>
+    <w:lvl w:ilvl="4" w:tplc="04090003" w:tentative="1">
+      <w:start w:val="1"/>
+      <w:numFmt w:val="bullet"/>
+      <w:lvlText w:val="o"/>
+      <w:lvlJc w:val="left"/>
+      <w:pPr>
+        <w:ind w:left="3600" w:hanging="360"/>
+      </w:pPr>
+      <w:rPr>
+        <w:rFonts w:ascii="Courier New" w:hAnsi="Courier New" w:cs="Courier New" w:hint="default"/>
+      </w:rPr>
+    </w:lvl>
+    <w:lvl w:ilvl="5" w:tplc="04090005" w:tentative="1">
+      <w:start w:val="1"/>
+      <w:numFmt w:val="bullet"/>
+      <w:lvlText w:val=""/>
+      <w:lvlJc w:val="left"/>
+      <w:pPr>
+        <w:ind w:left="4320" w:hanging="360"/>
+      </w:pPr>
+      <w:rPr>
+        <w:rFonts w:ascii="Wingdings" w:hAnsi="Wingdings" w:hint="default"/>
+      </w:rPr>
+    </w:lvl>
+    <w:lvl w:ilvl="6" w:tplc="04090001" w:tentative="1">
+      <w:start w:val="1"/>
+      <w:numFmt w:val="bullet"/>
+      <w:lvlText w:val=""/>
+      <w:lvlJc w:val="left"/>
+      <w:pPr>
+        <w:ind w:left="5040" w:hanging="360"/>
+      </w:pPr>
+      <w:rPr>
+        <w:rFonts w:ascii="Symbol" w:hAnsi="Symbol" w:hint="default"/>
+      </w:rPr>
+    </w:lvl>
+    <w:lvl w:ilvl="7" w:tplc="04090003" w:tentative="1">
+      <w:start w:val="1"/>
+      <w:numFmt w:val="bullet"/>
+      <w:lvlText w:val="o"/>
+      <w:lvlJc w:val="left"/>
+      <w:pPr>
+        <w:ind w:left="5760" w:hanging="360"/>
+      </w:pPr>
+      <w:rPr>
+        <w:rFonts w:ascii="Courier New" w:hAnsi="Courier New" w:cs="Courier New" w:hint="default"/>
+      </w:rPr>
+    </w:lvl>
+    <w:lvl w:ilvl="8" w:tplc="04090005" w:tentative="1">
+      <w:start w:val="1"/>
+      <w:numFmt w:val="bullet"/>
+      <w:lvlText w:val=""/>
+      <w:lvlJc w:val="left"/>
+      <w:pPr>
+        <w:ind w:left="6480" w:hanging="360"/>
+      </w:pPr>
+      <w:rPr>
+        <w:rFonts w:ascii="Wingdings" w:hAnsi="Wingdings" w:hint="default"/>
+      </w:rPr>
+    </w:lvl>
+  </w:abstractNum>
+  <w:abstractNum w:abstractNumId="11">
+    <w:nsid w:val="69813B28"/>
+    <w:multiLevelType w:val="hybridMultilevel"/>
+    <w:tmpl w:val="73A88C2C"/>
+    <w:lvl w:ilvl="0" w:tplc="26561FB8">
+      <w:numFmt w:val="bullet"/>
+      <w:lvlText w:val="-"/>
+      <w:lvlJc w:val="left"/>
+      <w:pPr>
+        <w:ind w:left="720" w:hanging="360"/>
+      </w:pPr>
+      <w:rPr>
+        <w:rFonts w:ascii="Calibri" w:eastAsiaTheme="minorEastAsia" w:hAnsi="Calibri" w:cs="Calibri" w:hint="default"/>
+      </w:rPr>
+    </w:lvl>
+    <w:lvl w:ilvl="1" w:tplc="04090003" w:tentative="1">
       <w:start w:val="1"/>
       <w:numFmt w:val="bullet"/>
       <w:lvlText w:val="o"/>
@@ -12086,10 +14711,10 @@
     <w:abstractNumId w:val="2"/>
   </w:num>
   <w:num w:numId="3">
-    <w:abstractNumId w:val="5"/>
+    <w:abstractNumId w:val="7"/>
   </w:num>
   <w:num w:numId="4">
-    <w:abstractNumId w:val="6"/>
+    <w:abstractNumId w:val="10"/>
   </w:num>
   <w:num w:numId="5">
     <w:abstractNumId w:val="0"/>
@@ -12098,6 +14723,21 @@
     <w:abstractNumId w:val="3"/>
   </w:num>
   <w:num w:numId="7">
+    <w:abstractNumId w:val="5"/>
+  </w:num>
+  <w:num w:numId="8">
+    <w:abstractNumId w:val="11"/>
+  </w:num>
+  <w:num w:numId="9">
+    <w:abstractNumId w:val="6"/>
+  </w:num>
+  <w:num w:numId="10">
+    <w:abstractNumId w:val="8"/>
+  </w:num>
+  <w:num w:numId="11">
+    <w:abstractNumId w:val="9"/>
+  </w:num>
+  <w:num w:numId="12">
     <w:abstractNumId w:val="4"/>
   </w:num>
 </w:numbering>
@@ -12831,4 +15471,16 @@
     </a:ext>
   </a:extLst>
 </a:theme>
+</file>
+
+<file path=customXml/item1.xml><?xml version="1.0" encoding="utf-8"?>
+<b:Sources xmlns:b="http://schemas.openxmlformats.org/officeDocument/2006/bibliography" xmlns="http://schemas.openxmlformats.org/officeDocument/2006/bibliography" SelectedStyle="\APASixthEditionOfficeOnline.xsl" StyleName="APA" Version="6"/>
+</file>
+
+<file path=customXml/itemProps1.xml><?xml version="1.0" encoding="utf-8"?>
+<ds:datastoreItem xmlns:ds="http://schemas.openxmlformats.org/officeDocument/2006/customXml" ds:itemID="{6A0BDEB7-6266-4BAC-BA94-BB8AB3E95B38}">
+  <ds:schemaRefs>
+    <ds:schemaRef ds:uri="http://schemas.openxmlformats.org/officeDocument/2006/bibliography"/>
+  </ds:schemaRefs>
+</ds:datastoreItem>
 </file>
</xml_diff>